<commit_message>
Finalizing triangle element formulation.
</commit_message>
<xml_diff>
--- a/Theory/FEM_formulation_shell_elements.docx
+++ b/Theory/FEM_formulation_shell_elements.docx
@@ -267,6 +267,9 @@
     <w:p/>
     <w:p>
       <w:r>
+        <w:rPr>
+          <w:noProof/>
+        </w:rPr>
         <w:lastRenderedPageBreak/>
         <w:drawing>
           <wp:inline distT="0" distB="0" distL="0" distR="0" wp14:anchorId="1ADB3085" wp14:editId="7EDD58C1">
@@ -391,6 +394,38 @@
               </m:r>
             </m:e>
           </m:d>
+          <m:r>
+            <w:rPr>
+              <w:rFonts w:ascii="Cambria Math" w:hAnsi="Cambria Math"/>
+            </w:rPr>
+            <m:t>=-z</m:t>
+          </m:r>
+          <m:f>
+            <m:fPr>
+              <m:ctrlPr>
+                <w:rPr>
+                  <w:rFonts w:ascii="Cambria Math" w:hAnsi="Cambria Math"/>
+                  <w:i/>
+                </w:rPr>
+              </m:ctrlPr>
+            </m:fPr>
+            <m:num>
+              <m:r>
+                <w:rPr>
+                  <w:rFonts w:ascii="Cambria Math" w:hAnsi="Cambria Math"/>
+                </w:rPr>
+                <m:t>∂w</m:t>
+              </m:r>
+            </m:num>
+            <m:den>
+              <m:r>
+                <w:rPr>
+                  <w:rFonts w:ascii="Cambria Math" w:hAnsi="Cambria Math"/>
+                </w:rPr>
+                <m:t>∂x</m:t>
+              </m:r>
+            </m:den>
+          </m:f>
         </m:oMath>
       </m:oMathPara>
     </w:p>
@@ -453,6 +488,44 @@
               </m:r>
             </m:e>
           </m:d>
+          <m:r>
+            <w:rPr>
+              <w:rFonts w:ascii="Cambria Math" w:hAnsi="Cambria Math"/>
+            </w:rPr>
+            <m:t>=-z</m:t>
+          </m:r>
+          <m:f>
+            <m:fPr>
+              <m:ctrlPr>
+                <w:rPr>
+                  <w:rFonts w:ascii="Cambria Math" w:hAnsi="Cambria Math"/>
+                  <w:i/>
+                </w:rPr>
+              </m:ctrlPr>
+            </m:fPr>
+            <m:num>
+              <m:r>
+                <w:rPr>
+                  <w:rFonts w:ascii="Cambria Math" w:hAnsi="Cambria Math"/>
+                </w:rPr>
+                <m:t>∂w</m:t>
+              </m:r>
+            </m:num>
+            <m:den>
+              <m:r>
+                <w:rPr>
+                  <w:rFonts w:ascii="Cambria Math" w:hAnsi="Cambria Math"/>
+                </w:rPr>
+                <m:t>∂</m:t>
+              </m:r>
+              <m:r>
+                <w:rPr>
+                  <w:rFonts w:ascii="Cambria Math" w:hAnsi="Cambria Math"/>
+                </w:rPr>
+                <m:t>y</m:t>
+              </m:r>
+            </m:den>
+          </m:f>
         </m:oMath>
       </m:oMathPara>
     </w:p>
@@ -5154,7 +5227,6 @@
             <w:rPr>
               <w:rFonts w:ascii="Cambria Math" w:eastAsiaTheme="minorEastAsia" w:hAnsi="Cambria Math"/>
             </w:rPr>
-            <w:lastRenderedPageBreak/>
             <m:t>U=</m:t>
           </m:r>
           <m:f>
@@ -11924,7 +11996,6 @@
         <w:pStyle w:val="Heading2"/>
       </w:pPr>
       <w:r>
-        <w:lastRenderedPageBreak/>
         <w:t>3 Node Triangle Element CTRIA3</w:t>
       </w:r>
     </w:p>
@@ -12236,6 +12307,59 @@
               <w:sz w:val="24"/>
               <w:szCs w:val="24"/>
             </w:rPr>
+            <m:t>=1- ξ-η</m:t>
+          </m:r>
+        </m:oMath>
+      </m:oMathPara>
+    </w:p>
+    <w:p>
+      <w:pPr>
+        <w:rPr>
+          <w:rFonts w:ascii="Calibri" w:eastAsia="Times New Roman" w:hAnsi="Calibri" w:cs="Calibri"/>
+          <w:sz w:val="24"/>
+          <w:szCs w:val="24"/>
+        </w:rPr>
+      </w:pPr>
+      <m:oMathPara>
+        <m:oMath>
+          <m:sSub>
+            <m:sSubPr>
+              <m:ctrlPr>
+                <w:rPr>
+                  <w:rFonts w:ascii="Cambria Math" w:eastAsia="Times New Roman" w:hAnsi="Cambria Math" w:cs="Times New Roman"/>
+                  <w:i/>
+                  <w:sz w:val="24"/>
+                  <w:szCs w:val="24"/>
+                </w:rPr>
+              </m:ctrlPr>
+            </m:sSubPr>
+            <m:e>
+              <m:r>
+                <w:rPr>
+                  <w:rFonts w:ascii="Cambria Math" w:eastAsia="Times New Roman" w:hAnsi="Cambria Math" w:cs="Times New Roman"/>
+                  <w:sz w:val="24"/>
+                  <w:szCs w:val="24"/>
+                </w:rPr>
+                <m:t>N</m:t>
+              </m:r>
+            </m:e>
+            <m:sub>
+              <m:r>
+                <w:rPr>
+                  <w:rFonts w:ascii="Cambria Math" w:eastAsia="Times New Roman" w:hAnsi="Cambria Math" w:cs="Times New Roman"/>
+                  <w:sz w:val="24"/>
+                  <w:szCs w:val="24"/>
+                </w:rPr>
+                <m:t>2</m:t>
+              </m:r>
+            </m:sub>
+          </m:sSub>
+          <m:r>
+            <w:rPr>
+              <w:rFonts w:ascii="Cambria Math" w:eastAsia="Times New Roman" w:hAnsi="Cambria Math" w:cs="Times New Roman"/>
+              <w:sz w:val="24"/>
+              <w:szCs w:val="24"/>
+            </w:rPr>
             <m:t>= ξ</m:t>
           </m:r>
         </m:oMath>
@@ -12279,7 +12403,7 @@
                   <w:sz w:val="24"/>
                   <w:szCs w:val="24"/>
                 </w:rPr>
-                <m:t>2</m:t>
+                <m:t>3</m:t>
               </m:r>
             </m:sub>
           </m:sSub>
@@ -12302,48 +12426,1030 @@
           <w:szCs w:val="24"/>
         </w:rPr>
       </w:pPr>
+    </w:p>
+    <w:p>
+      <w:pPr>
+        <w:rPr>
+          <w:rFonts w:ascii="Calibri" w:eastAsia="Times New Roman" w:hAnsi="Calibri" w:cs="Calibri"/>
+          <w:sz w:val="24"/>
+          <w:szCs w:val="24"/>
+        </w:rPr>
+      </w:pPr>
+    </w:p>
+    <w:p>
+      <w:pPr>
+        <w:rPr>
+          <w:rFonts w:ascii="Calibri" w:eastAsia="Times New Roman" w:hAnsi="Calibri" w:cs="Calibri"/>
+          <w:sz w:val="24"/>
+          <w:szCs w:val="24"/>
+        </w:rPr>
+      </w:pPr>
       <m:oMathPara>
         <m:oMath>
-          <m:sSub>
-            <m:sSubPr>
+          <m:d>
+            <m:dPr>
+              <m:begChr m:val="["/>
+              <m:endChr m:val="]"/>
               <m:ctrlPr>
                 <w:rPr>
-                  <w:rFonts w:ascii="Cambria Math" w:eastAsia="Times New Roman" w:hAnsi="Cambria Math" w:cs="Times New Roman"/>
+                  <w:rFonts w:ascii="Cambria Math" w:eastAsiaTheme="minorEastAsia" w:hAnsi="Cambria Math"/>
                   <w:i/>
-                  <w:sz w:val="24"/>
-                  <w:szCs w:val="24"/>
                 </w:rPr>
               </m:ctrlPr>
-            </m:sSubPr>
+            </m:dPr>
             <m:e>
               <m:r>
                 <w:rPr>
-                  <w:rFonts w:ascii="Cambria Math" w:eastAsia="Times New Roman" w:hAnsi="Cambria Math" w:cs="Times New Roman"/>
-                  <w:sz w:val="24"/>
-                  <w:szCs w:val="24"/>
-                </w:rPr>
-                <m:t>N</m:t>
+                  <w:rFonts w:ascii="Cambria Math" w:eastAsiaTheme="minorEastAsia" w:hAnsi="Cambria Math"/>
+                </w:rPr>
+                <m:t>B</m:t>
               </m:r>
             </m:e>
-            <m:sub>
-              <m:r>
-                <w:rPr>
-                  <w:rFonts w:ascii="Cambria Math" w:eastAsia="Times New Roman" w:hAnsi="Cambria Math" w:cs="Times New Roman"/>
-                  <w:sz w:val="24"/>
-                  <w:szCs w:val="24"/>
-                </w:rPr>
-                <m:t>3</m:t>
-              </m:r>
-            </m:sub>
-          </m:sSub>
+          </m:d>
           <m:r>
             <w:rPr>
-              <w:rFonts w:ascii="Cambria Math" w:eastAsia="Times New Roman" w:hAnsi="Cambria Math" w:cs="Times New Roman"/>
-              <w:sz w:val="24"/>
-              <w:szCs w:val="24"/>
+              <w:rFonts w:ascii="Cambria Math" w:eastAsiaTheme="minorEastAsia" w:hAnsi="Cambria Math"/>
             </w:rPr>
-            <m:t>=1- ξ-η</m:t>
+            <m:t>=</m:t>
           </m:r>
+          <m:d>
+            <m:dPr>
+              <m:begChr m:val="["/>
+              <m:endChr m:val="]"/>
+              <m:ctrlPr>
+                <w:rPr>
+                  <w:rFonts w:ascii="Cambria Math" w:eastAsiaTheme="minorEastAsia" w:hAnsi="Cambria Math"/>
+                  <w:i/>
+                </w:rPr>
+              </m:ctrlPr>
+            </m:dPr>
+            <m:e>
+              <m:r>
+                <w:rPr>
+                  <w:rFonts w:ascii="Cambria Math" w:hAnsi="Cambria Math"/>
+                </w:rPr>
+                <m:t>∂</m:t>
+              </m:r>
+            </m:e>
+          </m:d>
+          <m:d>
+            <m:dPr>
+              <m:begChr m:val="["/>
+              <m:endChr m:val="]"/>
+              <m:ctrlPr>
+                <w:rPr>
+                  <w:rFonts w:ascii="Cambria Math" w:eastAsiaTheme="minorEastAsia" w:hAnsi="Cambria Math"/>
+                  <w:i/>
+                </w:rPr>
+              </m:ctrlPr>
+            </m:dPr>
+            <m:e>
+              <m:r>
+                <w:rPr>
+                  <w:rFonts w:ascii="Cambria Math" w:eastAsiaTheme="minorEastAsia" w:hAnsi="Cambria Math"/>
+                </w:rPr>
+                <m:t>N</m:t>
+              </m:r>
+            </m:e>
+          </m:d>
+          <m:r>
+            <w:rPr>
+              <w:rFonts w:ascii="Cambria Math" w:eastAsiaTheme="minorEastAsia" w:hAnsi="Cambria Math"/>
+            </w:rPr>
+            <m:t>=</m:t>
+          </m:r>
+          <m:d>
+            <m:dPr>
+              <m:begChr m:val="["/>
+              <m:endChr m:val="]"/>
+              <m:ctrlPr>
+                <w:rPr>
+                  <w:rFonts w:ascii="Cambria Math" w:eastAsiaTheme="minorEastAsia" w:hAnsi="Cambria Math"/>
+                  <w:i/>
+                </w:rPr>
+              </m:ctrlPr>
+            </m:dPr>
+            <m:e>
+              <m:m>
+                <m:mPr>
+                  <m:mcs>
+                    <m:mc>
+                      <m:mcPr>
+                        <m:count m:val="3"/>
+                        <m:mcJc m:val="center"/>
+                      </m:mcPr>
+                    </m:mc>
+                  </m:mcs>
+                  <m:ctrlPr>
+                    <w:rPr>
+                      <w:rFonts w:ascii="Cambria Math" w:eastAsiaTheme="minorEastAsia" w:hAnsi="Cambria Math"/>
+                      <w:i/>
+                    </w:rPr>
+                  </m:ctrlPr>
+                </m:mPr>
+                <m:mr>
+                  <m:e>
+                    <m:r>
+                      <w:rPr>
+                        <w:rFonts w:ascii="Cambria Math" w:eastAsiaTheme="minorEastAsia" w:hAnsi="Cambria Math"/>
+                      </w:rPr>
+                      <m:t>0</m:t>
+                    </m:r>
+                  </m:e>
+                  <m:e>
+                    <m:f>
+                      <m:fPr>
+                        <m:ctrlPr>
+                          <w:rPr>
+                            <w:rFonts w:ascii="Cambria Math" w:hAnsi="Cambria Math"/>
+                            <w:i/>
+                          </w:rPr>
+                        </m:ctrlPr>
+                      </m:fPr>
+                      <m:num>
+                        <m:r>
+                          <w:rPr>
+                            <w:rFonts w:ascii="Cambria Math" w:hAnsi="Cambria Math"/>
+                          </w:rPr>
+                          <m:t>∂</m:t>
+                        </m:r>
+                      </m:num>
+                      <m:den>
+                        <m:r>
+                          <w:rPr>
+                            <w:rFonts w:ascii="Cambria Math" w:hAnsi="Cambria Math"/>
+                          </w:rPr>
+                          <m:t>∂x</m:t>
+                        </m:r>
+                      </m:den>
+                    </m:f>
+                  </m:e>
+                  <m:e>
+                    <m:r>
+                      <w:rPr>
+                        <w:rFonts w:ascii="Cambria Math" w:eastAsiaTheme="minorEastAsia" w:hAnsi="Cambria Math"/>
+                      </w:rPr>
+                      <m:t>0</m:t>
+                    </m:r>
+                    <m:ctrlPr>
+                      <w:rPr>
+                        <w:rFonts w:ascii="Cambria Math" w:eastAsia="Cambria Math" w:hAnsi="Cambria Math" w:cs="Cambria Math"/>
+                        <w:i/>
+                      </w:rPr>
+                    </m:ctrlPr>
+                  </m:e>
+                </m:mr>
+                <m:mr>
+                  <m:e>
+                    <m:r>
+                      <w:rPr>
+                        <w:rFonts w:ascii="Cambria Math" w:eastAsia="Cambria Math" w:hAnsi="Cambria Math" w:cs="Cambria Math"/>
+                      </w:rPr>
+                      <m:t>0</m:t>
+                    </m:r>
+                  </m:e>
+                  <m:e>
+                    <m:r>
+                      <w:rPr>
+                        <w:rFonts w:ascii="Cambria Math" w:eastAsiaTheme="minorEastAsia" w:hAnsi="Cambria Math"/>
+                      </w:rPr>
+                      <m:t>0</m:t>
+                    </m:r>
+                    <m:ctrlPr>
+                      <w:rPr>
+                        <w:rFonts w:ascii="Cambria Math" w:eastAsia="Cambria Math" w:hAnsi="Cambria Math" w:cs="Cambria Math"/>
+                        <w:i/>
+                      </w:rPr>
+                    </m:ctrlPr>
+                  </m:e>
+                  <m:e>
+                    <m:f>
+                      <m:fPr>
+                        <m:ctrlPr>
+                          <w:rPr>
+                            <w:rFonts w:ascii="Cambria Math" w:hAnsi="Cambria Math"/>
+                            <w:i/>
+                          </w:rPr>
+                        </m:ctrlPr>
+                      </m:fPr>
+                      <m:num>
+                        <m:r>
+                          <w:rPr>
+                            <w:rFonts w:ascii="Cambria Math" w:hAnsi="Cambria Math"/>
+                          </w:rPr>
+                          <m:t>∂</m:t>
+                        </m:r>
+                      </m:num>
+                      <m:den>
+                        <m:r>
+                          <w:rPr>
+                            <w:rFonts w:ascii="Cambria Math" w:hAnsi="Cambria Math"/>
+                          </w:rPr>
+                          <m:t>∂y</m:t>
+                        </m:r>
+                      </m:den>
+                    </m:f>
+                    <m:ctrlPr>
+                      <w:rPr>
+                        <w:rFonts w:ascii="Cambria Math" w:eastAsia="Cambria Math" w:hAnsi="Cambria Math" w:cs="Cambria Math"/>
+                        <w:i/>
+                      </w:rPr>
+                    </m:ctrlPr>
+                  </m:e>
+                </m:mr>
+                <m:mr>
+                  <m:e>
+                    <m:r>
+                      <w:rPr>
+                        <w:rFonts w:ascii="Cambria Math" w:eastAsia="Cambria Math" w:hAnsi="Cambria Math" w:cs="Cambria Math"/>
+                      </w:rPr>
+                      <m:t>0</m:t>
+                    </m:r>
+                    <m:ctrlPr>
+                      <w:rPr>
+                        <w:rFonts w:ascii="Cambria Math" w:eastAsia="Cambria Math" w:hAnsi="Cambria Math" w:cs="Cambria Math"/>
+                        <w:i/>
+                      </w:rPr>
+                    </m:ctrlPr>
+                  </m:e>
+                  <m:e>
+                    <m:f>
+                      <m:fPr>
+                        <m:ctrlPr>
+                          <w:rPr>
+                            <w:rFonts w:ascii="Cambria Math" w:hAnsi="Cambria Math"/>
+                            <w:i/>
+                          </w:rPr>
+                        </m:ctrlPr>
+                      </m:fPr>
+                      <m:num>
+                        <m:r>
+                          <w:rPr>
+                            <w:rFonts w:ascii="Cambria Math" w:hAnsi="Cambria Math"/>
+                          </w:rPr>
+                          <m:t>∂</m:t>
+                        </m:r>
+                      </m:num>
+                      <m:den>
+                        <m:r>
+                          <w:rPr>
+                            <w:rFonts w:ascii="Cambria Math" w:hAnsi="Cambria Math"/>
+                          </w:rPr>
+                          <m:t>∂y</m:t>
+                        </m:r>
+                      </m:den>
+                    </m:f>
+                    <m:ctrlPr>
+                      <w:rPr>
+                        <w:rFonts w:ascii="Cambria Math" w:eastAsia="Cambria Math" w:hAnsi="Cambria Math" w:cs="Cambria Math"/>
+                        <w:i/>
+                      </w:rPr>
+                    </m:ctrlPr>
+                  </m:e>
+                  <m:e>
+                    <m:f>
+                      <m:fPr>
+                        <m:ctrlPr>
+                          <w:rPr>
+                            <w:rFonts w:ascii="Cambria Math" w:hAnsi="Cambria Math"/>
+                            <w:i/>
+                          </w:rPr>
+                        </m:ctrlPr>
+                      </m:fPr>
+                      <m:num>
+                        <m:r>
+                          <w:rPr>
+                            <w:rFonts w:ascii="Cambria Math" w:hAnsi="Cambria Math"/>
+                          </w:rPr>
+                          <m:t>∂</m:t>
+                        </m:r>
+                      </m:num>
+                      <m:den>
+                        <m:r>
+                          <w:rPr>
+                            <w:rFonts w:ascii="Cambria Math" w:hAnsi="Cambria Math"/>
+                          </w:rPr>
+                          <m:t>∂x</m:t>
+                        </m:r>
+                      </m:den>
+                    </m:f>
+                    <m:ctrlPr>
+                      <w:rPr>
+                        <w:rFonts w:ascii="Cambria Math" w:eastAsia="Cambria Math" w:hAnsi="Cambria Math" w:cs="Cambria Math"/>
+                        <w:i/>
+                      </w:rPr>
+                    </m:ctrlPr>
+                  </m:e>
+                </m:mr>
+                <m:mr>
+                  <m:e>
+                    <m:r>
+                      <w:rPr>
+                        <w:rFonts w:ascii="Cambria Math" w:eastAsia="Cambria Math" w:hAnsi="Cambria Math" w:cs="Cambria Math"/>
+                      </w:rPr>
+                      <m:t>-</m:t>
+                    </m:r>
+                    <m:f>
+                      <m:fPr>
+                        <m:ctrlPr>
+                          <w:rPr>
+                            <w:rFonts w:ascii="Cambria Math" w:hAnsi="Cambria Math"/>
+                            <w:i/>
+                          </w:rPr>
+                        </m:ctrlPr>
+                      </m:fPr>
+                      <m:num>
+                        <m:r>
+                          <w:rPr>
+                            <w:rFonts w:ascii="Cambria Math" w:hAnsi="Cambria Math"/>
+                          </w:rPr>
+                          <m:t>∂</m:t>
+                        </m:r>
+                      </m:num>
+                      <m:den>
+                        <m:r>
+                          <w:rPr>
+                            <w:rFonts w:ascii="Cambria Math" w:hAnsi="Cambria Math"/>
+                          </w:rPr>
+                          <m:t>∂x</m:t>
+                        </m:r>
+                      </m:den>
+                    </m:f>
+                    <m:ctrlPr>
+                      <w:rPr>
+                        <w:rFonts w:ascii="Cambria Math" w:eastAsia="Cambria Math" w:hAnsi="Cambria Math" w:cs="Cambria Math"/>
+                        <w:i/>
+                      </w:rPr>
+                    </m:ctrlPr>
+                  </m:e>
+                  <m:e>
+                    <m:r>
+                      <w:rPr>
+                        <w:rFonts w:ascii="Cambria Math" w:eastAsia="Cambria Math" w:hAnsi="Cambria Math" w:cs="Cambria Math"/>
+                      </w:rPr>
+                      <m:t>1</m:t>
+                    </m:r>
+                    <m:ctrlPr>
+                      <w:rPr>
+                        <w:rFonts w:ascii="Cambria Math" w:eastAsia="Cambria Math" w:hAnsi="Cambria Math" w:cs="Cambria Math"/>
+                        <w:i/>
+                      </w:rPr>
+                    </m:ctrlPr>
+                  </m:e>
+                  <m:e>
+                    <m:r>
+                      <w:rPr>
+                        <w:rFonts w:ascii="Cambria Math" w:eastAsia="Cambria Math" w:hAnsi="Cambria Math" w:cs="Cambria Math"/>
+                      </w:rPr>
+                      <m:t>0</m:t>
+                    </m:r>
+                    <m:ctrlPr>
+                      <w:rPr>
+                        <w:rFonts w:ascii="Cambria Math" w:eastAsia="Cambria Math" w:hAnsi="Cambria Math" w:cs="Cambria Math"/>
+                        <w:i/>
+                      </w:rPr>
+                    </m:ctrlPr>
+                  </m:e>
+                </m:mr>
+                <m:mr>
+                  <m:e>
+                    <m:r>
+                      <w:rPr>
+                        <w:rFonts w:ascii="Cambria Math" w:eastAsia="Cambria Math" w:hAnsi="Cambria Math" w:cs="Cambria Math"/>
+                      </w:rPr>
+                      <m:t>-</m:t>
+                    </m:r>
+                    <m:f>
+                      <m:fPr>
+                        <m:ctrlPr>
+                          <w:rPr>
+                            <w:rFonts w:ascii="Cambria Math" w:hAnsi="Cambria Math"/>
+                            <w:i/>
+                          </w:rPr>
+                        </m:ctrlPr>
+                      </m:fPr>
+                      <m:num>
+                        <m:r>
+                          <w:rPr>
+                            <w:rFonts w:ascii="Cambria Math" w:hAnsi="Cambria Math"/>
+                          </w:rPr>
+                          <m:t>∂</m:t>
+                        </m:r>
+                      </m:num>
+                      <m:den>
+                        <m:r>
+                          <w:rPr>
+                            <w:rFonts w:ascii="Cambria Math" w:hAnsi="Cambria Math"/>
+                          </w:rPr>
+                          <m:t>∂y</m:t>
+                        </m:r>
+                      </m:den>
+                    </m:f>
+                    <m:ctrlPr>
+                      <w:rPr>
+                        <w:rFonts w:ascii="Cambria Math" w:eastAsia="Cambria Math" w:hAnsi="Cambria Math" w:cs="Cambria Math"/>
+                        <w:i/>
+                      </w:rPr>
+                    </m:ctrlPr>
+                  </m:e>
+                  <m:e>
+                    <m:r>
+                      <w:rPr>
+                        <w:rFonts w:ascii="Cambria Math" w:eastAsia="Cambria Math" w:hAnsi="Cambria Math" w:cs="Cambria Math"/>
+                      </w:rPr>
+                      <m:t>0</m:t>
+                    </m:r>
+                    <m:ctrlPr>
+                      <w:rPr>
+                        <w:rFonts w:ascii="Cambria Math" w:eastAsia="Cambria Math" w:hAnsi="Cambria Math" w:cs="Cambria Math"/>
+                        <w:i/>
+                      </w:rPr>
+                    </m:ctrlPr>
+                  </m:e>
+                  <m:e>
+                    <m:r>
+                      <w:rPr>
+                        <w:rFonts w:ascii="Cambria Math" w:eastAsia="Cambria Math" w:hAnsi="Cambria Math" w:cs="Cambria Math"/>
+                      </w:rPr>
+                      <m:t>1</m:t>
+                    </m:r>
+                  </m:e>
+                </m:mr>
+              </m:m>
+            </m:e>
+          </m:d>
+          <m:d>
+            <m:dPr>
+              <m:begChr m:val="|"/>
+              <m:endChr m:val="|"/>
+              <m:ctrlPr>
+                <w:rPr>
+                  <w:rFonts w:ascii="Cambria Math" w:eastAsiaTheme="minorEastAsia" w:hAnsi="Cambria Math"/>
+                  <w:i/>
+                </w:rPr>
+              </m:ctrlPr>
+            </m:dPr>
+            <m:e>
+              <m:m>
+                <m:mPr>
+                  <m:mcs>
+                    <m:mc>
+                      <m:mcPr>
+                        <m:count m:val="9"/>
+                        <m:mcJc m:val="center"/>
+                      </m:mcPr>
+                    </m:mc>
+                  </m:mcs>
+                  <m:ctrlPr>
+                    <w:rPr>
+                      <w:rFonts w:ascii="Cambria Math" w:eastAsiaTheme="minorEastAsia" w:hAnsi="Cambria Math"/>
+                      <w:i/>
+                    </w:rPr>
+                  </m:ctrlPr>
+                </m:mPr>
+                <m:mr>
+                  <m:e>
+                    <m:sSub>
+                      <m:sSubPr>
+                        <m:ctrlPr>
+                          <w:rPr>
+                            <w:rFonts w:ascii="Cambria Math" w:eastAsiaTheme="minorEastAsia" w:hAnsi="Cambria Math"/>
+                            <w:i/>
+                          </w:rPr>
+                        </m:ctrlPr>
+                      </m:sSubPr>
+                      <m:e>
+                        <m:r>
+                          <w:rPr>
+                            <w:rFonts w:ascii="Cambria Math" w:eastAsiaTheme="minorEastAsia" w:hAnsi="Cambria Math"/>
+                          </w:rPr>
+                          <m:t>N</m:t>
+                        </m:r>
+                      </m:e>
+                      <m:sub>
+                        <m:r>
+                          <w:rPr>
+                            <w:rFonts w:ascii="Cambria Math" w:eastAsiaTheme="minorEastAsia" w:hAnsi="Cambria Math"/>
+                          </w:rPr>
+                          <m:t>1</m:t>
+                        </m:r>
+                      </m:sub>
+                    </m:sSub>
+                  </m:e>
+                  <m:e>
+                    <m:r>
+                      <w:rPr>
+                        <w:rFonts w:ascii="Cambria Math" w:eastAsiaTheme="minorEastAsia" w:hAnsi="Cambria Math"/>
+                      </w:rPr>
+                      <m:t>0</m:t>
+                    </m:r>
+                  </m:e>
+                  <m:e>
+                    <m:r>
+                      <w:rPr>
+                        <w:rFonts w:ascii="Cambria Math" w:eastAsiaTheme="minorEastAsia" w:hAnsi="Cambria Math"/>
+                      </w:rPr>
+                      <m:t>0</m:t>
+                    </m:r>
+                    <m:ctrlPr>
+                      <w:rPr>
+                        <w:rFonts w:ascii="Cambria Math" w:eastAsia="Cambria Math" w:hAnsi="Cambria Math" w:cs="Cambria Math"/>
+                        <w:i/>
+                      </w:rPr>
+                    </m:ctrlPr>
+                  </m:e>
+                  <m:e>
+                    <m:sSub>
+                      <m:sSubPr>
+                        <m:ctrlPr>
+                          <w:rPr>
+                            <w:rFonts w:ascii="Cambria Math" w:eastAsia="Cambria Math" w:hAnsi="Cambria Math" w:cs="Cambria Math"/>
+                            <w:i/>
+                          </w:rPr>
+                        </m:ctrlPr>
+                      </m:sSubPr>
+                      <m:e>
+                        <m:r>
+                          <w:rPr>
+                            <w:rFonts w:ascii="Cambria Math" w:eastAsia="Cambria Math" w:hAnsi="Cambria Math" w:cs="Cambria Math"/>
+                          </w:rPr>
+                          <m:t>N</m:t>
+                        </m:r>
+                      </m:e>
+                      <m:sub>
+                        <m:r>
+                          <w:rPr>
+                            <w:rFonts w:ascii="Cambria Math" w:eastAsia="Cambria Math" w:hAnsi="Cambria Math" w:cs="Cambria Math"/>
+                          </w:rPr>
+                          <m:t>2</m:t>
+                        </m:r>
+                      </m:sub>
+                    </m:sSub>
+                    <m:ctrlPr>
+                      <w:rPr>
+                        <w:rFonts w:ascii="Cambria Math" w:eastAsia="Cambria Math" w:hAnsi="Cambria Math" w:cs="Cambria Math"/>
+                        <w:i/>
+                      </w:rPr>
+                    </m:ctrlPr>
+                  </m:e>
+                  <m:e>
+                    <m:r>
+                      <w:rPr>
+                        <w:rFonts w:ascii="Cambria Math" w:eastAsia="Cambria Math" w:hAnsi="Cambria Math" w:cs="Cambria Math"/>
+                      </w:rPr>
+                      <m:t>0</m:t>
+                    </m:r>
+                    <m:ctrlPr>
+                      <w:rPr>
+                        <w:rFonts w:ascii="Cambria Math" w:eastAsia="Cambria Math" w:hAnsi="Cambria Math" w:cs="Cambria Math"/>
+                        <w:i/>
+                      </w:rPr>
+                    </m:ctrlPr>
+                  </m:e>
+                  <m:e>
+                    <m:r>
+                      <w:rPr>
+                        <w:rFonts w:ascii="Cambria Math" w:eastAsia="Cambria Math" w:hAnsi="Cambria Math" w:cs="Cambria Math"/>
+                      </w:rPr>
+                      <m:t>0</m:t>
+                    </m:r>
+                    <m:ctrlPr>
+                      <w:rPr>
+                        <w:rFonts w:ascii="Cambria Math" w:eastAsia="Cambria Math" w:hAnsi="Cambria Math" w:cs="Cambria Math"/>
+                        <w:i/>
+                      </w:rPr>
+                    </m:ctrlPr>
+                  </m:e>
+                  <m:e>
+                    <m:sSub>
+                      <m:sSubPr>
+                        <m:ctrlPr>
+                          <w:rPr>
+                            <w:rFonts w:ascii="Cambria Math" w:eastAsia="Cambria Math" w:hAnsi="Cambria Math" w:cs="Cambria Math"/>
+                            <w:i/>
+                          </w:rPr>
+                        </m:ctrlPr>
+                      </m:sSubPr>
+                      <m:e>
+                        <m:r>
+                          <w:rPr>
+                            <w:rFonts w:ascii="Cambria Math" w:eastAsia="Cambria Math" w:hAnsi="Cambria Math" w:cs="Cambria Math"/>
+                          </w:rPr>
+                          <m:t>N</m:t>
+                        </m:r>
+                      </m:e>
+                      <m:sub>
+                        <m:r>
+                          <w:rPr>
+                            <w:rFonts w:ascii="Cambria Math" w:eastAsia="Cambria Math" w:hAnsi="Cambria Math" w:cs="Cambria Math"/>
+                          </w:rPr>
+                          <m:t>3</m:t>
+                        </m:r>
+                      </m:sub>
+                    </m:sSub>
+                    <m:ctrlPr>
+                      <w:rPr>
+                        <w:rFonts w:ascii="Cambria Math" w:eastAsia="Cambria Math" w:hAnsi="Cambria Math" w:cs="Cambria Math"/>
+                        <w:i/>
+                      </w:rPr>
+                    </m:ctrlPr>
+                  </m:e>
+                  <m:e>
+                    <m:r>
+                      <w:rPr>
+                        <w:rFonts w:ascii="Cambria Math" w:eastAsia="Cambria Math" w:hAnsi="Cambria Math" w:cs="Cambria Math"/>
+                      </w:rPr>
+                      <m:t>0</m:t>
+                    </m:r>
+                    <m:ctrlPr>
+                      <w:rPr>
+                        <w:rFonts w:ascii="Cambria Math" w:eastAsia="Cambria Math" w:hAnsi="Cambria Math" w:cs="Cambria Math"/>
+                        <w:i/>
+                      </w:rPr>
+                    </m:ctrlPr>
+                  </m:e>
+                  <m:e>
+                    <m:r>
+                      <w:rPr>
+                        <w:rFonts w:ascii="Cambria Math" w:eastAsia="Cambria Math" w:hAnsi="Cambria Math" w:cs="Cambria Math"/>
+                      </w:rPr>
+                      <m:t>0</m:t>
+                    </m:r>
+                    <m:ctrlPr>
+                      <w:rPr>
+                        <w:rFonts w:ascii="Cambria Math" w:eastAsia="Cambria Math" w:hAnsi="Cambria Math" w:cs="Cambria Math"/>
+                        <w:i/>
+                      </w:rPr>
+                    </m:ctrlPr>
+                  </m:e>
+                </m:mr>
+                <m:mr>
+                  <m:e>
+                    <m:r>
+                      <w:rPr>
+                        <w:rFonts w:ascii="Cambria Math" w:eastAsiaTheme="minorEastAsia" w:hAnsi="Cambria Math"/>
+                      </w:rPr>
+                      <m:t>0</m:t>
+                    </m:r>
+                  </m:e>
+                  <m:e>
+                    <m:sSub>
+                      <m:sSubPr>
+                        <m:ctrlPr>
+                          <w:rPr>
+                            <w:rFonts w:ascii="Cambria Math" w:eastAsiaTheme="minorEastAsia" w:hAnsi="Cambria Math"/>
+                            <w:i/>
+                          </w:rPr>
+                        </m:ctrlPr>
+                      </m:sSubPr>
+                      <m:e>
+                        <m:r>
+                          <w:rPr>
+                            <w:rFonts w:ascii="Cambria Math" w:eastAsiaTheme="minorEastAsia" w:hAnsi="Cambria Math"/>
+                          </w:rPr>
+                          <m:t>N</m:t>
+                        </m:r>
+                      </m:e>
+                      <m:sub>
+                        <m:r>
+                          <w:rPr>
+                            <w:rFonts w:ascii="Cambria Math" w:eastAsiaTheme="minorEastAsia" w:hAnsi="Cambria Math"/>
+                          </w:rPr>
+                          <m:t>1</m:t>
+                        </m:r>
+                      </m:sub>
+                    </m:sSub>
+                    <m:ctrlPr>
+                      <w:rPr>
+                        <w:rFonts w:ascii="Cambria Math" w:eastAsia="Cambria Math" w:hAnsi="Cambria Math" w:cs="Cambria Math"/>
+                        <w:i/>
+                      </w:rPr>
+                    </m:ctrlPr>
+                  </m:e>
+                  <m:e>
+                    <m:r>
+                      <w:rPr>
+                        <w:rFonts w:ascii="Cambria Math" w:eastAsia="Cambria Math" w:hAnsi="Cambria Math" w:cs="Cambria Math"/>
+                      </w:rPr>
+                      <m:t>0</m:t>
+                    </m:r>
+                    <m:ctrlPr>
+                      <w:rPr>
+                        <w:rFonts w:ascii="Cambria Math" w:eastAsia="Cambria Math" w:hAnsi="Cambria Math" w:cs="Cambria Math"/>
+                        <w:i/>
+                      </w:rPr>
+                    </m:ctrlPr>
+                  </m:e>
+                  <m:e>
+                    <m:r>
+                      <w:rPr>
+                        <w:rFonts w:ascii="Cambria Math" w:eastAsia="Cambria Math" w:hAnsi="Cambria Math" w:cs="Cambria Math"/>
+                      </w:rPr>
+                      <m:t>0</m:t>
+                    </m:r>
+                    <m:ctrlPr>
+                      <w:rPr>
+                        <w:rFonts w:ascii="Cambria Math" w:eastAsia="Cambria Math" w:hAnsi="Cambria Math" w:cs="Cambria Math"/>
+                        <w:i/>
+                      </w:rPr>
+                    </m:ctrlPr>
+                  </m:e>
+                  <m:e>
+                    <m:sSub>
+                      <m:sSubPr>
+                        <m:ctrlPr>
+                          <w:rPr>
+                            <w:rFonts w:ascii="Cambria Math" w:eastAsia="Cambria Math" w:hAnsi="Cambria Math" w:cs="Cambria Math"/>
+                            <w:i/>
+                          </w:rPr>
+                        </m:ctrlPr>
+                      </m:sSubPr>
+                      <m:e>
+                        <m:r>
+                          <w:rPr>
+                            <w:rFonts w:ascii="Cambria Math" w:eastAsia="Cambria Math" w:hAnsi="Cambria Math" w:cs="Cambria Math"/>
+                          </w:rPr>
+                          <m:t>N</m:t>
+                        </m:r>
+                      </m:e>
+                      <m:sub>
+                        <m:r>
+                          <w:rPr>
+                            <w:rFonts w:ascii="Cambria Math" w:eastAsia="Cambria Math" w:hAnsi="Cambria Math" w:cs="Cambria Math"/>
+                          </w:rPr>
+                          <m:t>2</m:t>
+                        </m:r>
+                      </m:sub>
+                    </m:sSub>
+                    <m:ctrlPr>
+                      <w:rPr>
+                        <w:rFonts w:ascii="Cambria Math" w:eastAsia="Cambria Math" w:hAnsi="Cambria Math" w:cs="Cambria Math"/>
+                        <w:i/>
+                      </w:rPr>
+                    </m:ctrlPr>
+                  </m:e>
+                  <m:e>
+                    <m:r>
+                      <w:rPr>
+                        <w:rFonts w:ascii="Cambria Math" w:eastAsia="Cambria Math" w:hAnsi="Cambria Math" w:cs="Cambria Math"/>
+                      </w:rPr>
+                      <m:t>0</m:t>
+                    </m:r>
+                    <m:ctrlPr>
+                      <w:rPr>
+                        <w:rFonts w:ascii="Cambria Math" w:eastAsia="Cambria Math" w:hAnsi="Cambria Math" w:cs="Cambria Math"/>
+                        <w:i/>
+                      </w:rPr>
+                    </m:ctrlPr>
+                  </m:e>
+                  <m:e>
+                    <m:r>
+                      <w:rPr>
+                        <w:rFonts w:ascii="Cambria Math" w:eastAsia="Cambria Math" w:hAnsi="Cambria Math" w:cs="Cambria Math"/>
+                      </w:rPr>
+                      <m:t>0</m:t>
+                    </m:r>
+                    <m:ctrlPr>
+                      <w:rPr>
+                        <w:rFonts w:ascii="Cambria Math" w:eastAsia="Cambria Math" w:hAnsi="Cambria Math" w:cs="Cambria Math"/>
+                        <w:i/>
+                      </w:rPr>
+                    </m:ctrlPr>
+                  </m:e>
+                  <m:e>
+                    <m:sSub>
+                      <m:sSubPr>
+                        <m:ctrlPr>
+                          <w:rPr>
+                            <w:rFonts w:ascii="Cambria Math" w:eastAsia="Cambria Math" w:hAnsi="Cambria Math" w:cs="Cambria Math"/>
+                            <w:i/>
+                          </w:rPr>
+                        </m:ctrlPr>
+                      </m:sSubPr>
+                      <m:e>
+                        <m:r>
+                          <w:rPr>
+                            <w:rFonts w:ascii="Cambria Math" w:eastAsia="Cambria Math" w:hAnsi="Cambria Math" w:cs="Cambria Math"/>
+                          </w:rPr>
+                          <m:t>N</m:t>
+                        </m:r>
+                      </m:e>
+                      <m:sub>
+                        <m:r>
+                          <w:rPr>
+                            <w:rFonts w:ascii="Cambria Math" w:eastAsia="Cambria Math" w:hAnsi="Cambria Math" w:cs="Cambria Math"/>
+                          </w:rPr>
+                          <m:t>3</m:t>
+                        </m:r>
+                      </m:sub>
+                    </m:sSub>
+                    <m:ctrlPr>
+                      <w:rPr>
+                        <w:rFonts w:ascii="Cambria Math" w:eastAsia="Cambria Math" w:hAnsi="Cambria Math" w:cs="Cambria Math"/>
+                        <w:i/>
+                      </w:rPr>
+                    </m:ctrlPr>
+                  </m:e>
+                  <m:e>
+                    <m:r>
+                      <w:rPr>
+                        <w:rFonts w:ascii="Cambria Math" w:eastAsia="Cambria Math" w:hAnsi="Cambria Math" w:cs="Cambria Math"/>
+                      </w:rPr>
+                      <m:t>0</m:t>
+                    </m:r>
+                    <m:ctrlPr>
+                      <w:rPr>
+                        <w:rFonts w:ascii="Cambria Math" w:eastAsia="Cambria Math" w:hAnsi="Cambria Math" w:cs="Cambria Math"/>
+                        <w:i/>
+                      </w:rPr>
+                    </m:ctrlPr>
+                  </m:e>
+                </m:mr>
+                <m:mr>
+                  <m:e>
+                    <m:r>
+                      <w:rPr>
+                        <w:rFonts w:ascii="Cambria Math" w:eastAsia="Cambria Math" w:hAnsi="Cambria Math" w:cs="Cambria Math"/>
+                      </w:rPr>
+                      <m:t>0</m:t>
+                    </m:r>
+                    <m:ctrlPr>
+                      <w:rPr>
+                        <w:rFonts w:ascii="Cambria Math" w:eastAsia="Cambria Math" w:hAnsi="Cambria Math" w:cs="Cambria Math"/>
+                        <w:i/>
+                      </w:rPr>
+                    </m:ctrlPr>
+                  </m:e>
+                  <m:e>
+                    <m:r>
+                      <w:rPr>
+                        <w:rFonts w:ascii="Cambria Math" w:eastAsia="Cambria Math" w:hAnsi="Cambria Math" w:cs="Cambria Math"/>
+                      </w:rPr>
+                      <m:t>0</m:t>
+                    </m:r>
+                    <m:ctrlPr>
+                      <w:rPr>
+                        <w:rFonts w:ascii="Cambria Math" w:eastAsia="Cambria Math" w:hAnsi="Cambria Math" w:cs="Cambria Math"/>
+                        <w:i/>
+                      </w:rPr>
+                    </m:ctrlPr>
+                  </m:e>
+                  <m:e>
+                    <m:sSub>
+                      <m:sSubPr>
+                        <m:ctrlPr>
+                          <w:rPr>
+                            <w:rFonts w:ascii="Cambria Math" w:eastAsia="Cambria Math" w:hAnsi="Cambria Math" w:cs="Cambria Math"/>
+                            <w:i/>
+                          </w:rPr>
+                        </m:ctrlPr>
+                      </m:sSubPr>
+                      <m:e>
+                        <m:r>
+                          <w:rPr>
+                            <w:rFonts w:ascii="Cambria Math" w:eastAsia="Cambria Math" w:hAnsi="Cambria Math" w:cs="Cambria Math"/>
+                          </w:rPr>
+                          <m:t>N</m:t>
+                        </m:r>
+                      </m:e>
+                      <m:sub>
+                        <m:r>
+                          <w:rPr>
+                            <w:rFonts w:ascii="Cambria Math" w:eastAsia="Cambria Math" w:hAnsi="Cambria Math" w:cs="Cambria Math"/>
+                          </w:rPr>
+                          <m:t>1</m:t>
+                        </m:r>
+                      </m:sub>
+                    </m:sSub>
+                    <m:ctrlPr>
+                      <w:rPr>
+                        <w:rFonts w:ascii="Cambria Math" w:eastAsia="Cambria Math" w:hAnsi="Cambria Math" w:cs="Cambria Math"/>
+                        <w:i/>
+                      </w:rPr>
+                    </m:ctrlPr>
+                  </m:e>
+                  <m:e>
+                    <m:r>
+                      <w:rPr>
+                        <w:rFonts w:ascii="Cambria Math" w:eastAsia="Cambria Math" w:hAnsi="Cambria Math" w:cs="Cambria Math"/>
+                      </w:rPr>
+                      <m:t>0</m:t>
+                    </m:r>
+                    <m:ctrlPr>
+                      <w:rPr>
+                        <w:rFonts w:ascii="Cambria Math" w:eastAsia="Cambria Math" w:hAnsi="Cambria Math" w:cs="Cambria Math"/>
+                        <w:i/>
+                      </w:rPr>
+                    </m:ctrlPr>
+                  </m:e>
+                  <m:e>
+                    <m:r>
+                      <w:rPr>
+                        <w:rFonts w:ascii="Cambria Math" w:eastAsia="Cambria Math" w:hAnsi="Cambria Math" w:cs="Cambria Math"/>
+                      </w:rPr>
+                      <m:t>0</m:t>
+                    </m:r>
+                    <m:ctrlPr>
+                      <w:rPr>
+                        <w:rFonts w:ascii="Cambria Math" w:eastAsia="Cambria Math" w:hAnsi="Cambria Math" w:cs="Cambria Math"/>
+                        <w:i/>
+                      </w:rPr>
+                    </m:ctrlPr>
+                  </m:e>
+                  <m:e>
+                    <m:sSub>
+                      <m:sSubPr>
+                        <m:ctrlPr>
+                          <w:rPr>
+                            <w:rFonts w:ascii="Cambria Math" w:eastAsia="Cambria Math" w:hAnsi="Cambria Math" w:cs="Cambria Math"/>
+                            <w:i/>
+                          </w:rPr>
+                        </m:ctrlPr>
+                      </m:sSubPr>
+                      <m:e>
+                        <m:r>
+                          <w:rPr>
+                            <w:rFonts w:ascii="Cambria Math" w:eastAsia="Cambria Math" w:hAnsi="Cambria Math" w:cs="Cambria Math"/>
+                          </w:rPr>
+                          <m:t>N</m:t>
+                        </m:r>
+                      </m:e>
+                      <m:sub>
+                        <m:r>
+                          <w:rPr>
+                            <w:rFonts w:ascii="Cambria Math" w:eastAsia="Cambria Math" w:hAnsi="Cambria Math" w:cs="Cambria Math"/>
+                          </w:rPr>
+                          <m:t>2</m:t>
+                        </m:r>
+                      </m:sub>
+                    </m:sSub>
+                    <m:ctrlPr>
+                      <w:rPr>
+                        <w:rFonts w:ascii="Cambria Math" w:eastAsia="Cambria Math" w:hAnsi="Cambria Math" w:cs="Cambria Math"/>
+                        <w:i/>
+                      </w:rPr>
+                    </m:ctrlPr>
+                  </m:e>
+                  <m:e>
+                    <m:r>
+                      <w:rPr>
+                        <w:rFonts w:ascii="Cambria Math" w:eastAsia="Cambria Math" w:hAnsi="Cambria Math" w:cs="Cambria Math"/>
+                      </w:rPr>
+                      <m:t>0</m:t>
+                    </m:r>
+                    <m:ctrlPr>
+                      <w:rPr>
+                        <w:rFonts w:ascii="Cambria Math" w:eastAsia="Cambria Math" w:hAnsi="Cambria Math" w:cs="Cambria Math"/>
+                        <w:i/>
+                      </w:rPr>
+                    </m:ctrlPr>
+                  </m:e>
+                  <m:e>
+                    <m:r>
+                      <w:rPr>
+                        <w:rFonts w:ascii="Cambria Math" w:eastAsia="Cambria Math" w:hAnsi="Cambria Math" w:cs="Cambria Math"/>
+                      </w:rPr>
+                      <m:t>0</m:t>
+                    </m:r>
+                    <m:ctrlPr>
+                      <w:rPr>
+                        <w:rFonts w:ascii="Cambria Math" w:eastAsia="Cambria Math" w:hAnsi="Cambria Math" w:cs="Cambria Math"/>
+                        <w:i/>
+                      </w:rPr>
+                    </m:ctrlPr>
+                  </m:e>
+                  <m:e>
+                    <m:sSub>
+                      <m:sSubPr>
+                        <m:ctrlPr>
+                          <w:rPr>
+                            <w:rFonts w:ascii="Cambria Math" w:eastAsia="Cambria Math" w:hAnsi="Cambria Math" w:cs="Cambria Math"/>
+                            <w:i/>
+                          </w:rPr>
+                        </m:ctrlPr>
+                      </m:sSubPr>
+                      <m:e>
+                        <m:r>
+                          <w:rPr>
+                            <w:rFonts w:ascii="Cambria Math" w:eastAsia="Cambria Math" w:hAnsi="Cambria Math" w:cs="Cambria Math"/>
+                          </w:rPr>
+                          <m:t>N</m:t>
+                        </m:r>
+                      </m:e>
+                      <m:sub>
+                        <m:r>
+                          <w:rPr>
+                            <w:rFonts w:ascii="Cambria Math" w:eastAsia="Cambria Math" w:hAnsi="Cambria Math" w:cs="Cambria Math"/>
+                          </w:rPr>
+                          <m:t>3</m:t>
+                        </m:r>
+                      </m:sub>
+                    </m:sSub>
+                  </m:e>
+                </m:mr>
+              </m:m>
+            </m:e>
+          </m:d>
         </m:oMath>
       </m:oMathPara>
     </w:p>
@@ -12359,6 +13465,1857 @@
     <w:p>
       <w:pPr>
         <w:rPr>
+          <w:rFonts w:ascii="Calibri" w:eastAsia="Times New Roman" w:hAnsi="Calibri" w:cs="Calibri"/>
+          <w:sz w:val="24"/>
+          <w:szCs w:val="24"/>
+        </w:rPr>
+      </w:pPr>
+      <w:r>
+        <w:rPr>
+          <w:rFonts w:ascii="Calibri" w:eastAsia="Times New Roman" w:hAnsi="Calibri" w:cs="Calibri"/>
+          <w:sz w:val="24"/>
+          <w:szCs w:val="24"/>
+        </w:rPr>
+        <w:t>Note: Multiplied by -1</w:t>
+      </w:r>
+      <w:r>
+        <w:rPr>
+          <w:rFonts w:ascii="Calibri" w:eastAsia="Times New Roman" w:hAnsi="Calibri" w:cs="Calibri"/>
+          <w:sz w:val="24"/>
+          <w:szCs w:val="24"/>
+          <w:vertAlign w:val="superscript"/>
+        </w:rPr>
+        <w:t>2</w:t>
+      </w:r>
+      <w:r>
+        <w:rPr>
+          <w:rFonts w:ascii="Calibri" w:eastAsia="Times New Roman" w:hAnsi="Calibri" w:cs="Calibri"/>
+          <w:sz w:val="24"/>
+          <w:szCs w:val="24"/>
+        </w:rPr>
+        <w:t xml:space="preserve">, </w:t>
+      </w:r>
+      <w:r>
+        <w:rPr>
+          <w:rFonts w:ascii="Calibri" w:eastAsia="Times New Roman" w:hAnsi="Calibri" w:cs="Calibri"/>
+          <w:sz w:val="24"/>
+          <w:szCs w:val="24"/>
+        </w:rPr>
+        <w:t>(</w:t>
+      </w:r>
+      <w:r>
+        <w:rPr>
+          <w:rFonts w:ascii="Calibri" w:eastAsia="Times New Roman" w:hAnsi="Calibri" w:cs="Calibri"/>
+          <w:sz w:val="24"/>
+          <w:szCs w:val="24"/>
+        </w:rPr>
+        <w:t>-1</w:t>
+      </w:r>
+      <w:r>
+        <w:rPr>
+          <w:rFonts w:ascii="Calibri" w:eastAsia="Times New Roman" w:hAnsi="Calibri" w:cs="Calibri"/>
+          <w:sz w:val="24"/>
+          <w:szCs w:val="24"/>
+        </w:rPr>
+        <w:t xml:space="preserve"> </w:t>
+      </w:r>
+      <w:r>
+        <w:rPr>
+          <w:rFonts w:ascii="Calibri" w:eastAsia="Times New Roman" w:hAnsi="Calibri" w:cs="Calibri"/>
+          <w:sz w:val="24"/>
+          <w:szCs w:val="24"/>
+        </w:rPr>
+        <w:t>[</w:t>
+      </w:r>
+      <w:r>
+        <w:rPr>
+          <w:rFonts w:ascii="Calibri" w:eastAsia="Times New Roman" w:hAnsi="Calibri" w:cs="Calibri"/>
+          <w:sz w:val="24"/>
+          <w:szCs w:val="24"/>
+        </w:rPr>
+        <w:t>d</w:t>
+      </w:r>
+      <w:r>
+        <w:rPr>
+          <w:rFonts w:ascii="Calibri" w:eastAsia="Times New Roman" w:hAnsi="Calibri" w:cs="Calibri"/>
+          <w:sz w:val="24"/>
+          <w:szCs w:val="24"/>
+        </w:rPr>
+        <w:t>][</w:t>
+      </w:r>
+      <w:r>
+        <w:rPr>
+          <w:rFonts w:ascii="Calibri" w:eastAsia="Times New Roman" w:hAnsi="Calibri" w:cs="Calibri"/>
+          <w:sz w:val="24"/>
+          <w:szCs w:val="24"/>
+        </w:rPr>
+        <w:t>N</w:t>
+      </w:r>
+      <w:r>
+        <w:rPr>
+          <w:rFonts w:ascii="Calibri" w:eastAsia="Times New Roman" w:hAnsi="Calibri" w:cs="Calibri"/>
+          <w:sz w:val="24"/>
+          <w:szCs w:val="24"/>
+        </w:rPr>
+        <w:t>])</w:t>
+      </w:r>
+      <w:r>
+        <w:rPr>
+          <w:rFonts w:ascii="Calibri" w:eastAsia="Times New Roman" w:hAnsi="Calibri" w:cs="Calibri"/>
+          <w:sz w:val="24"/>
+          <w:szCs w:val="24"/>
+        </w:rPr>
+        <w:t xml:space="preserve"> </w:t>
+      </w:r>
+      <w:r>
+        <w:rPr>
+          <w:rFonts w:ascii="Calibri" w:eastAsia="Times New Roman" w:hAnsi="Calibri" w:cs="Calibri"/>
+          <w:sz w:val="24"/>
+          <w:szCs w:val="24"/>
+        </w:rPr>
+        <w:t>[D</w:t>
+      </w:r>
+      <w:r>
+        <w:rPr>
+          <w:rFonts w:ascii="Calibri" w:eastAsia="Times New Roman" w:hAnsi="Calibri" w:cs="Calibri"/>
+          <w:sz w:val="24"/>
+          <w:szCs w:val="24"/>
+          <w:vertAlign w:val="subscript"/>
+        </w:rPr>
+        <w:t>s</w:t>
+      </w:r>
+      <w:r>
+        <w:rPr>
+          <w:rFonts w:ascii="Calibri" w:eastAsia="Times New Roman" w:hAnsi="Calibri" w:cs="Calibri"/>
+          <w:sz w:val="24"/>
+          <w:szCs w:val="24"/>
+        </w:rPr>
+        <w:t>](</w:t>
+      </w:r>
+      <w:r>
+        <w:rPr>
+          <w:rFonts w:ascii="Calibri" w:eastAsia="Times New Roman" w:hAnsi="Calibri" w:cs="Calibri"/>
+          <w:sz w:val="24"/>
+          <w:szCs w:val="24"/>
+        </w:rPr>
+        <w:t>-1</w:t>
+      </w:r>
+      <w:r>
+        <w:rPr>
+          <w:rFonts w:ascii="Calibri" w:eastAsia="Times New Roman" w:hAnsi="Calibri" w:cs="Calibri"/>
+          <w:sz w:val="24"/>
+          <w:szCs w:val="24"/>
+        </w:rPr>
+        <w:t>[</w:t>
+      </w:r>
+      <w:r>
+        <w:rPr>
+          <w:rFonts w:ascii="Calibri" w:eastAsia="Times New Roman" w:hAnsi="Calibri" w:cs="Calibri"/>
+          <w:sz w:val="24"/>
+          <w:szCs w:val="24"/>
+        </w:rPr>
+        <w:t>d</w:t>
+      </w:r>
+      <w:r>
+        <w:rPr>
+          <w:rFonts w:ascii="Calibri" w:eastAsia="Times New Roman" w:hAnsi="Calibri" w:cs="Calibri"/>
+          <w:sz w:val="24"/>
+          <w:szCs w:val="24"/>
+        </w:rPr>
+        <w:t>][</w:t>
+      </w:r>
+      <w:r>
+        <w:rPr>
+          <w:rFonts w:ascii="Calibri" w:eastAsia="Times New Roman" w:hAnsi="Calibri" w:cs="Calibri"/>
+          <w:sz w:val="24"/>
+          <w:szCs w:val="24"/>
+        </w:rPr>
+        <w:t>N</w:t>
+      </w:r>
+      <w:r>
+        <w:rPr>
+          <w:rFonts w:ascii="Calibri" w:eastAsia="Times New Roman" w:hAnsi="Calibri" w:cs="Calibri"/>
+          <w:sz w:val="24"/>
+          <w:szCs w:val="24"/>
+        </w:rPr>
+        <w:t>])</w:t>
+      </w:r>
+    </w:p>
+    <w:p>
+      <w:pPr>
+        <w:rPr>
+          <w:rFonts w:ascii="Calibri" w:eastAsia="Times New Roman" w:hAnsi="Calibri" w:cs="Calibri"/>
+          <w:sz w:val="24"/>
+          <w:szCs w:val="24"/>
+        </w:rPr>
+      </w:pPr>
+    </w:p>
+    <w:p>
+      <w:pPr>
+        <w:rPr>
+          <w:rFonts w:ascii="Calibri" w:eastAsia="Times New Roman" w:hAnsi="Calibri" w:cs="Calibri"/>
+          <w:sz w:val="24"/>
+          <w:szCs w:val="24"/>
+        </w:rPr>
+      </w:pPr>
+      <m:oMathPara>
+        <m:oMath>
+          <m:d>
+            <m:dPr>
+              <m:begChr m:val="["/>
+              <m:endChr m:val="]"/>
+              <m:ctrlPr>
+                <w:rPr>
+                  <w:rFonts w:ascii="Cambria Math" w:eastAsiaTheme="minorEastAsia" w:hAnsi="Cambria Math"/>
+                  <w:i/>
+                </w:rPr>
+              </m:ctrlPr>
+            </m:dPr>
+            <m:e>
+              <m:r>
+                <w:rPr>
+                  <w:rFonts w:ascii="Cambria Math" w:eastAsiaTheme="minorEastAsia" w:hAnsi="Cambria Math"/>
+                </w:rPr>
+                <m:t>B</m:t>
+              </m:r>
+            </m:e>
+          </m:d>
+          <m:r>
+            <w:rPr>
+              <w:rFonts w:ascii="Cambria Math" w:eastAsiaTheme="minorEastAsia" w:hAnsi="Cambria Math"/>
+            </w:rPr>
+            <m:t>=</m:t>
+          </m:r>
+          <m:d>
+            <m:dPr>
+              <m:begChr m:val="["/>
+              <m:endChr m:val="]"/>
+              <m:ctrlPr>
+                <w:rPr>
+                  <w:rFonts w:ascii="Cambria Math" w:eastAsiaTheme="minorEastAsia" w:hAnsi="Cambria Math"/>
+                  <w:i/>
+                </w:rPr>
+              </m:ctrlPr>
+            </m:dPr>
+            <m:e>
+              <m:m>
+                <m:mPr>
+                  <m:mcs>
+                    <m:mc>
+                      <m:mcPr>
+                        <m:count m:val="9"/>
+                        <m:mcJc m:val="center"/>
+                      </m:mcPr>
+                    </m:mc>
+                  </m:mcs>
+                  <m:ctrlPr>
+                    <w:rPr>
+                      <w:rFonts w:ascii="Cambria Math" w:eastAsiaTheme="minorEastAsia" w:hAnsi="Cambria Math"/>
+                      <w:i/>
+                    </w:rPr>
+                  </m:ctrlPr>
+                </m:mPr>
+                <m:mr>
+                  <m:e>
+                    <m:r>
+                      <w:rPr>
+                        <w:rFonts w:ascii="Cambria Math" w:eastAsiaTheme="minorEastAsia" w:hAnsi="Cambria Math"/>
+                      </w:rPr>
+                      <m:t>0</m:t>
+                    </m:r>
+                  </m:e>
+                  <m:e>
+                    <m:f>
+                      <m:fPr>
+                        <m:ctrlPr>
+                          <w:rPr>
+                            <w:rFonts w:ascii="Cambria Math" w:hAnsi="Cambria Math"/>
+                            <w:i/>
+                          </w:rPr>
+                        </m:ctrlPr>
+                      </m:fPr>
+                      <m:num>
+                        <m:r>
+                          <w:rPr>
+                            <w:rFonts w:ascii="Cambria Math" w:hAnsi="Cambria Math"/>
+                          </w:rPr>
+                          <m:t>∂</m:t>
+                        </m:r>
+                        <m:sSub>
+                          <m:sSubPr>
+                            <m:ctrlPr>
+                              <w:rPr>
+                                <w:rFonts w:ascii="Cambria Math" w:hAnsi="Cambria Math"/>
+                                <w:i/>
+                              </w:rPr>
+                            </m:ctrlPr>
+                          </m:sSubPr>
+                          <m:e>
+                            <m:r>
+                              <w:rPr>
+                                <w:rFonts w:ascii="Cambria Math" w:hAnsi="Cambria Math"/>
+                              </w:rPr>
+                              <m:t>N</m:t>
+                            </m:r>
+                          </m:e>
+                          <m:sub>
+                            <m:r>
+                              <w:rPr>
+                                <w:rFonts w:ascii="Cambria Math" w:hAnsi="Cambria Math"/>
+                              </w:rPr>
+                              <m:t>1</m:t>
+                            </m:r>
+                          </m:sub>
+                        </m:sSub>
+                      </m:num>
+                      <m:den>
+                        <m:r>
+                          <w:rPr>
+                            <w:rFonts w:ascii="Cambria Math" w:hAnsi="Cambria Math"/>
+                          </w:rPr>
+                          <m:t>∂x</m:t>
+                        </m:r>
+                      </m:den>
+                    </m:f>
+                  </m:e>
+                  <m:e>
+                    <m:r>
+                      <w:rPr>
+                        <w:rFonts w:ascii="Cambria Math" w:eastAsiaTheme="minorEastAsia" w:hAnsi="Cambria Math"/>
+                      </w:rPr>
+                      <m:t>0</m:t>
+                    </m:r>
+                    <m:ctrlPr>
+                      <w:rPr>
+                        <w:rFonts w:ascii="Cambria Math" w:eastAsia="Cambria Math" w:hAnsi="Cambria Math" w:cs="Cambria Math"/>
+                        <w:i/>
+                      </w:rPr>
+                    </m:ctrlPr>
+                  </m:e>
+                  <m:e>
+                    <m:r>
+                      <w:rPr>
+                        <w:rFonts w:ascii="Cambria Math" w:eastAsia="Cambria Math" w:hAnsi="Cambria Math" w:cs="Cambria Math"/>
+                      </w:rPr>
+                      <m:t>0</m:t>
+                    </m:r>
+                    <m:ctrlPr>
+                      <w:rPr>
+                        <w:rFonts w:ascii="Cambria Math" w:eastAsia="Cambria Math" w:hAnsi="Cambria Math" w:cs="Cambria Math"/>
+                        <w:i/>
+                      </w:rPr>
+                    </m:ctrlPr>
+                  </m:e>
+                  <m:e>
+                    <m:f>
+                      <m:fPr>
+                        <m:ctrlPr>
+                          <w:rPr>
+                            <w:rFonts w:ascii="Cambria Math" w:hAnsi="Cambria Math"/>
+                            <w:i/>
+                          </w:rPr>
+                        </m:ctrlPr>
+                      </m:fPr>
+                      <m:num>
+                        <m:r>
+                          <w:rPr>
+                            <w:rFonts w:ascii="Cambria Math" w:hAnsi="Cambria Math"/>
+                          </w:rPr>
+                          <m:t>∂</m:t>
+                        </m:r>
+                        <m:sSub>
+                          <m:sSubPr>
+                            <m:ctrlPr>
+                              <w:rPr>
+                                <w:rFonts w:ascii="Cambria Math" w:hAnsi="Cambria Math"/>
+                                <w:i/>
+                              </w:rPr>
+                            </m:ctrlPr>
+                          </m:sSubPr>
+                          <m:e>
+                            <m:r>
+                              <w:rPr>
+                                <w:rFonts w:ascii="Cambria Math" w:hAnsi="Cambria Math"/>
+                              </w:rPr>
+                              <m:t>N</m:t>
+                            </m:r>
+                          </m:e>
+                          <m:sub>
+                            <m:r>
+                              <w:rPr>
+                                <w:rFonts w:ascii="Cambria Math" w:hAnsi="Cambria Math"/>
+                              </w:rPr>
+                              <m:t>2</m:t>
+                            </m:r>
+                          </m:sub>
+                        </m:sSub>
+                      </m:num>
+                      <m:den>
+                        <m:r>
+                          <w:rPr>
+                            <w:rFonts w:ascii="Cambria Math" w:hAnsi="Cambria Math"/>
+                          </w:rPr>
+                          <m:t>∂x</m:t>
+                        </m:r>
+                      </m:den>
+                    </m:f>
+                    <m:ctrlPr>
+                      <w:rPr>
+                        <w:rFonts w:ascii="Cambria Math" w:eastAsia="Cambria Math" w:hAnsi="Cambria Math" w:cs="Cambria Math"/>
+                        <w:i/>
+                      </w:rPr>
+                    </m:ctrlPr>
+                  </m:e>
+                  <m:e>
+                    <m:r>
+                      <w:rPr>
+                        <w:rFonts w:ascii="Cambria Math" w:eastAsia="Cambria Math" w:hAnsi="Cambria Math" w:cs="Cambria Math"/>
+                      </w:rPr>
+                      <m:t>0</m:t>
+                    </m:r>
+                    <m:ctrlPr>
+                      <w:rPr>
+                        <w:rFonts w:ascii="Cambria Math" w:eastAsia="Cambria Math" w:hAnsi="Cambria Math" w:cs="Cambria Math"/>
+                        <w:i/>
+                      </w:rPr>
+                    </m:ctrlPr>
+                  </m:e>
+                  <m:e>
+                    <m:r>
+                      <w:rPr>
+                        <w:rFonts w:ascii="Cambria Math" w:eastAsia="Cambria Math" w:hAnsi="Cambria Math" w:cs="Cambria Math"/>
+                      </w:rPr>
+                      <m:t>0</m:t>
+                    </m:r>
+                    <m:ctrlPr>
+                      <w:rPr>
+                        <w:rFonts w:ascii="Cambria Math" w:eastAsia="Cambria Math" w:hAnsi="Cambria Math" w:cs="Cambria Math"/>
+                        <w:i/>
+                      </w:rPr>
+                    </m:ctrlPr>
+                  </m:e>
+                  <m:e>
+                    <m:f>
+                      <m:fPr>
+                        <m:ctrlPr>
+                          <w:rPr>
+                            <w:rFonts w:ascii="Cambria Math" w:hAnsi="Cambria Math"/>
+                            <w:i/>
+                          </w:rPr>
+                        </m:ctrlPr>
+                      </m:fPr>
+                      <m:num>
+                        <m:r>
+                          <w:rPr>
+                            <w:rFonts w:ascii="Cambria Math" w:hAnsi="Cambria Math"/>
+                          </w:rPr>
+                          <m:t>∂</m:t>
+                        </m:r>
+                        <m:sSub>
+                          <m:sSubPr>
+                            <m:ctrlPr>
+                              <w:rPr>
+                                <w:rFonts w:ascii="Cambria Math" w:hAnsi="Cambria Math"/>
+                                <w:i/>
+                              </w:rPr>
+                            </m:ctrlPr>
+                          </m:sSubPr>
+                          <m:e>
+                            <m:r>
+                              <w:rPr>
+                                <w:rFonts w:ascii="Cambria Math" w:hAnsi="Cambria Math"/>
+                              </w:rPr>
+                              <m:t>N</m:t>
+                            </m:r>
+                          </m:e>
+                          <m:sub>
+                            <m:r>
+                              <w:rPr>
+                                <w:rFonts w:ascii="Cambria Math" w:hAnsi="Cambria Math"/>
+                              </w:rPr>
+                              <m:t>3</m:t>
+                            </m:r>
+                          </m:sub>
+                        </m:sSub>
+                      </m:num>
+                      <m:den>
+                        <m:r>
+                          <w:rPr>
+                            <w:rFonts w:ascii="Cambria Math" w:hAnsi="Cambria Math"/>
+                          </w:rPr>
+                          <m:t>∂x</m:t>
+                        </m:r>
+                      </m:den>
+                    </m:f>
+                    <m:ctrlPr>
+                      <w:rPr>
+                        <w:rFonts w:ascii="Cambria Math" w:eastAsia="Cambria Math" w:hAnsi="Cambria Math" w:cs="Cambria Math"/>
+                        <w:i/>
+                      </w:rPr>
+                    </m:ctrlPr>
+                  </m:e>
+                  <m:e>
+                    <m:r>
+                      <w:rPr>
+                        <w:rFonts w:ascii="Cambria Math" w:eastAsia="Cambria Math" w:hAnsi="Cambria Math" w:cs="Cambria Math"/>
+                      </w:rPr>
+                      <m:t>0</m:t>
+                    </m:r>
+                    <m:ctrlPr>
+                      <w:rPr>
+                        <w:rFonts w:ascii="Cambria Math" w:eastAsia="Cambria Math" w:hAnsi="Cambria Math" w:cs="Cambria Math"/>
+                        <w:i/>
+                      </w:rPr>
+                    </m:ctrlPr>
+                  </m:e>
+                </m:mr>
+                <m:mr>
+                  <m:e>
+                    <m:r>
+                      <w:rPr>
+                        <w:rFonts w:ascii="Cambria Math" w:eastAsia="Cambria Math" w:hAnsi="Cambria Math" w:cs="Cambria Math"/>
+                      </w:rPr>
+                      <m:t>0</m:t>
+                    </m:r>
+                  </m:e>
+                  <m:e>
+                    <m:r>
+                      <w:rPr>
+                        <w:rFonts w:ascii="Cambria Math" w:eastAsiaTheme="minorEastAsia" w:hAnsi="Cambria Math"/>
+                      </w:rPr>
+                      <m:t>0</m:t>
+                    </m:r>
+                    <m:ctrlPr>
+                      <w:rPr>
+                        <w:rFonts w:ascii="Cambria Math" w:eastAsia="Cambria Math" w:hAnsi="Cambria Math" w:cs="Cambria Math"/>
+                        <w:i/>
+                      </w:rPr>
+                    </m:ctrlPr>
+                  </m:e>
+                  <m:e>
+                    <m:f>
+                      <m:fPr>
+                        <m:ctrlPr>
+                          <w:rPr>
+                            <w:rFonts w:ascii="Cambria Math" w:hAnsi="Cambria Math"/>
+                            <w:i/>
+                          </w:rPr>
+                        </m:ctrlPr>
+                      </m:fPr>
+                      <m:num>
+                        <m:r>
+                          <w:rPr>
+                            <w:rFonts w:ascii="Cambria Math" w:hAnsi="Cambria Math"/>
+                          </w:rPr>
+                          <m:t>∂</m:t>
+                        </m:r>
+                        <m:sSub>
+                          <m:sSubPr>
+                            <m:ctrlPr>
+                              <w:rPr>
+                                <w:rFonts w:ascii="Cambria Math" w:hAnsi="Cambria Math"/>
+                                <w:i/>
+                              </w:rPr>
+                            </m:ctrlPr>
+                          </m:sSubPr>
+                          <m:e>
+                            <m:r>
+                              <w:rPr>
+                                <w:rFonts w:ascii="Cambria Math" w:hAnsi="Cambria Math"/>
+                              </w:rPr>
+                              <m:t>N</m:t>
+                            </m:r>
+                          </m:e>
+                          <m:sub>
+                            <m:r>
+                              <w:rPr>
+                                <w:rFonts w:ascii="Cambria Math" w:hAnsi="Cambria Math"/>
+                              </w:rPr>
+                              <m:t>1</m:t>
+                            </m:r>
+                          </m:sub>
+                        </m:sSub>
+                      </m:num>
+                      <m:den>
+                        <m:r>
+                          <w:rPr>
+                            <w:rFonts w:ascii="Cambria Math" w:hAnsi="Cambria Math"/>
+                          </w:rPr>
+                          <m:t>∂y</m:t>
+                        </m:r>
+                      </m:den>
+                    </m:f>
+                    <m:ctrlPr>
+                      <w:rPr>
+                        <w:rFonts w:ascii="Cambria Math" w:eastAsia="Cambria Math" w:hAnsi="Cambria Math" w:cs="Cambria Math"/>
+                        <w:i/>
+                      </w:rPr>
+                    </m:ctrlPr>
+                  </m:e>
+                  <m:e>
+                    <m:r>
+                      <w:rPr>
+                        <w:rFonts w:ascii="Cambria Math" w:eastAsia="Cambria Math" w:hAnsi="Cambria Math" w:cs="Cambria Math"/>
+                      </w:rPr>
+                      <m:t>0</m:t>
+                    </m:r>
+                    <m:ctrlPr>
+                      <w:rPr>
+                        <w:rFonts w:ascii="Cambria Math" w:eastAsia="Cambria Math" w:hAnsi="Cambria Math" w:cs="Cambria Math"/>
+                        <w:i/>
+                      </w:rPr>
+                    </m:ctrlPr>
+                  </m:e>
+                  <m:e>
+                    <m:r>
+                      <w:rPr>
+                        <w:rFonts w:ascii="Cambria Math" w:eastAsia="Cambria Math" w:hAnsi="Cambria Math" w:cs="Cambria Math"/>
+                      </w:rPr>
+                      <m:t>0</m:t>
+                    </m:r>
+                    <m:ctrlPr>
+                      <w:rPr>
+                        <w:rFonts w:ascii="Cambria Math" w:eastAsia="Cambria Math" w:hAnsi="Cambria Math" w:cs="Cambria Math"/>
+                        <w:i/>
+                      </w:rPr>
+                    </m:ctrlPr>
+                  </m:e>
+                  <m:e>
+                    <m:f>
+                      <m:fPr>
+                        <m:ctrlPr>
+                          <w:rPr>
+                            <w:rFonts w:ascii="Cambria Math" w:hAnsi="Cambria Math"/>
+                            <w:i/>
+                          </w:rPr>
+                        </m:ctrlPr>
+                      </m:fPr>
+                      <m:num>
+                        <m:r>
+                          <w:rPr>
+                            <w:rFonts w:ascii="Cambria Math" w:hAnsi="Cambria Math"/>
+                          </w:rPr>
+                          <m:t>∂</m:t>
+                        </m:r>
+                        <m:sSub>
+                          <m:sSubPr>
+                            <m:ctrlPr>
+                              <w:rPr>
+                                <w:rFonts w:ascii="Cambria Math" w:hAnsi="Cambria Math"/>
+                                <w:i/>
+                              </w:rPr>
+                            </m:ctrlPr>
+                          </m:sSubPr>
+                          <m:e>
+                            <m:r>
+                              <w:rPr>
+                                <w:rFonts w:ascii="Cambria Math" w:hAnsi="Cambria Math"/>
+                              </w:rPr>
+                              <m:t>N</m:t>
+                            </m:r>
+                          </m:e>
+                          <m:sub>
+                            <m:r>
+                              <w:rPr>
+                                <w:rFonts w:ascii="Cambria Math" w:hAnsi="Cambria Math"/>
+                              </w:rPr>
+                              <m:t>2</m:t>
+                            </m:r>
+                          </m:sub>
+                        </m:sSub>
+                      </m:num>
+                      <m:den>
+                        <m:r>
+                          <w:rPr>
+                            <w:rFonts w:ascii="Cambria Math" w:hAnsi="Cambria Math"/>
+                          </w:rPr>
+                          <m:t>∂y</m:t>
+                        </m:r>
+                      </m:den>
+                    </m:f>
+                    <m:ctrlPr>
+                      <w:rPr>
+                        <w:rFonts w:ascii="Cambria Math" w:eastAsia="Cambria Math" w:hAnsi="Cambria Math" w:cs="Cambria Math"/>
+                        <w:i/>
+                      </w:rPr>
+                    </m:ctrlPr>
+                  </m:e>
+                  <m:e>
+                    <m:r>
+                      <w:rPr>
+                        <w:rFonts w:ascii="Cambria Math" w:eastAsia="Cambria Math" w:hAnsi="Cambria Math" w:cs="Cambria Math"/>
+                      </w:rPr>
+                      <m:t>0</m:t>
+                    </m:r>
+                    <m:ctrlPr>
+                      <w:rPr>
+                        <w:rFonts w:ascii="Cambria Math" w:eastAsia="Cambria Math" w:hAnsi="Cambria Math" w:cs="Cambria Math"/>
+                        <w:i/>
+                      </w:rPr>
+                    </m:ctrlPr>
+                  </m:e>
+                  <m:e>
+                    <m:r>
+                      <w:rPr>
+                        <w:rFonts w:ascii="Cambria Math" w:eastAsia="Cambria Math" w:hAnsi="Cambria Math" w:cs="Cambria Math"/>
+                      </w:rPr>
+                      <m:t>0</m:t>
+                    </m:r>
+                    <m:ctrlPr>
+                      <w:rPr>
+                        <w:rFonts w:ascii="Cambria Math" w:eastAsia="Cambria Math" w:hAnsi="Cambria Math" w:cs="Cambria Math"/>
+                        <w:i/>
+                      </w:rPr>
+                    </m:ctrlPr>
+                  </m:e>
+                  <m:e>
+                    <m:f>
+                      <m:fPr>
+                        <m:ctrlPr>
+                          <w:rPr>
+                            <w:rFonts w:ascii="Cambria Math" w:hAnsi="Cambria Math"/>
+                            <w:i/>
+                          </w:rPr>
+                        </m:ctrlPr>
+                      </m:fPr>
+                      <m:num>
+                        <m:r>
+                          <w:rPr>
+                            <w:rFonts w:ascii="Cambria Math" w:hAnsi="Cambria Math"/>
+                          </w:rPr>
+                          <m:t>∂</m:t>
+                        </m:r>
+                        <m:sSub>
+                          <m:sSubPr>
+                            <m:ctrlPr>
+                              <w:rPr>
+                                <w:rFonts w:ascii="Cambria Math" w:hAnsi="Cambria Math"/>
+                                <w:i/>
+                              </w:rPr>
+                            </m:ctrlPr>
+                          </m:sSubPr>
+                          <m:e>
+                            <m:r>
+                              <w:rPr>
+                                <w:rFonts w:ascii="Cambria Math" w:hAnsi="Cambria Math"/>
+                              </w:rPr>
+                              <m:t>N</m:t>
+                            </m:r>
+                          </m:e>
+                          <m:sub>
+                            <m:r>
+                              <w:rPr>
+                                <w:rFonts w:ascii="Cambria Math" w:hAnsi="Cambria Math"/>
+                              </w:rPr>
+                              <m:t>3</m:t>
+                            </m:r>
+                          </m:sub>
+                        </m:sSub>
+                      </m:num>
+                      <m:den>
+                        <m:r>
+                          <w:rPr>
+                            <w:rFonts w:ascii="Cambria Math" w:hAnsi="Cambria Math"/>
+                          </w:rPr>
+                          <m:t>∂y</m:t>
+                        </m:r>
+                      </m:den>
+                    </m:f>
+                    <m:ctrlPr>
+                      <w:rPr>
+                        <w:rFonts w:ascii="Cambria Math" w:eastAsia="Cambria Math" w:hAnsi="Cambria Math" w:cs="Cambria Math"/>
+                        <w:i/>
+                      </w:rPr>
+                    </m:ctrlPr>
+                  </m:e>
+                </m:mr>
+                <m:mr>
+                  <m:e>
+                    <m:r>
+                      <w:rPr>
+                        <w:rFonts w:ascii="Cambria Math" w:eastAsia="Cambria Math" w:hAnsi="Cambria Math" w:cs="Cambria Math"/>
+                      </w:rPr>
+                      <m:t>0</m:t>
+                    </m:r>
+                    <m:ctrlPr>
+                      <w:rPr>
+                        <w:rFonts w:ascii="Cambria Math" w:eastAsia="Cambria Math" w:hAnsi="Cambria Math" w:cs="Cambria Math"/>
+                        <w:i/>
+                      </w:rPr>
+                    </m:ctrlPr>
+                  </m:e>
+                  <m:e>
+                    <m:f>
+                      <m:fPr>
+                        <m:ctrlPr>
+                          <w:rPr>
+                            <w:rFonts w:ascii="Cambria Math" w:hAnsi="Cambria Math"/>
+                            <w:i/>
+                          </w:rPr>
+                        </m:ctrlPr>
+                      </m:fPr>
+                      <m:num>
+                        <m:r>
+                          <w:rPr>
+                            <w:rFonts w:ascii="Cambria Math" w:hAnsi="Cambria Math"/>
+                          </w:rPr>
+                          <m:t>∂</m:t>
+                        </m:r>
+                        <m:sSub>
+                          <m:sSubPr>
+                            <m:ctrlPr>
+                              <w:rPr>
+                                <w:rFonts w:ascii="Cambria Math" w:hAnsi="Cambria Math"/>
+                                <w:i/>
+                              </w:rPr>
+                            </m:ctrlPr>
+                          </m:sSubPr>
+                          <m:e>
+                            <m:r>
+                              <w:rPr>
+                                <w:rFonts w:ascii="Cambria Math" w:hAnsi="Cambria Math"/>
+                              </w:rPr>
+                              <m:t>N</m:t>
+                            </m:r>
+                          </m:e>
+                          <m:sub>
+                            <m:r>
+                              <w:rPr>
+                                <w:rFonts w:ascii="Cambria Math" w:hAnsi="Cambria Math"/>
+                              </w:rPr>
+                              <m:t>1</m:t>
+                            </m:r>
+                          </m:sub>
+                        </m:sSub>
+                      </m:num>
+                      <m:den>
+                        <m:r>
+                          <w:rPr>
+                            <w:rFonts w:ascii="Cambria Math" w:hAnsi="Cambria Math"/>
+                          </w:rPr>
+                          <m:t>∂y</m:t>
+                        </m:r>
+                      </m:den>
+                    </m:f>
+                    <m:ctrlPr>
+                      <w:rPr>
+                        <w:rFonts w:ascii="Cambria Math" w:eastAsia="Cambria Math" w:hAnsi="Cambria Math" w:cs="Cambria Math"/>
+                        <w:i/>
+                      </w:rPr>
+                    </m:ctrlPr>
+                  </m:e>
+                  <m:e>
+                    <m:f>
+                      <m:fPr>
+                        <m:ctrlPr>
+                          <w:rPr>
+                            <w:rFonts w:ascii="Cambria Math" w:hAnsi="Cambria Math"/>
+                            <w:i/>
+                          </w:rPr>
+                        </m:ctrlPr>
+                      </m:fPr>
+                      <m:num>
+                        <m:r>
+                          <w:rPr>
+                            <w:rFonts w:ascii="Cambria Math" w:hAnsi="Cambria Math"/>
+                          </w:rPr>
+                          <m:t>∂</m:t>
+                        </m:r>
+                        <m:sSub>
+                          <m:sSubPr>
+                            <m:ctrlPr>
+                              <w:rPr>
+                                <w:rFonts w:ascii="Cambria Math" w:hAnsi="Cambria Math"/>
+                                <w:i/>
+                              </w:rPr>
+                            </m:ctrlPr>
+                          </m:sSubPr>
+                          <m:e>
+                            <m:r>
+                              <w:rPr>
+                                <w:rFonts w:ascii="Cambria Math" w:hAnsi="Cambria Math"/>
+                              </w:rPr>
+                              <m:t>N</m:t>
+                            </m:r>
+                          </m:e>
+                          <m:sub>
+                            <m:r>
+                              <w:rPr>
+                                <w:rFonts w:ascii="Cambria Math" w:hAnsi="Cambria Math"/>
+                              </w:rPr>
+                              <m:t>1</m:t>
+                            </m:r>
+                          </m:sub>
+                        </m:sSub>
+                      </m:num>
+                      <m:den>
+                        <m:r>
+                          <w:rPr>
+                            <w:rFonts w:ascii="Cambria Math" w:hAnsi="Cambria Math"/>
+                          </w:rPr>
+                          <m:t>∂x</m:t>
+                        </m:r>
+                      </m:den>
+                    </m:f>
+                    <m:ctrlPr>
+                      <w:rPr>
+                        <w:rFonts w:ascii="Cambria Math" w:eastAsia="Cambria Math" w:hAnsi="Cambria Math" w:cs="Cambria Math"/>
+                        <w:i/>
+                      </w:rPr>
+                    </m:ctrlPr>
+                  </m:e>
+                  <m:e>
+                    <m:r>
+                      <w:rPr>
+                        <w:rFonts w:ascii="Cambria Math" w:eastAsia="Cambria Math" w:hAnsi="Cambria Math" w:cs="Cambria Math"/>
+                      </w:rPr>
+                      <m:t>0</m:t>
+                    </m:r>
+                    <m:ctrlPr>
+                      <w:rPr>
+                        <w:rFonts w:ascii="Cambria Math" w:eastAsia="Cambria Math" w:hAnsi="Cambria Math" w:cs="Cambria Math"/>
+                        <w:i/>
+                      </w:rPr>
+                    </m:ctrlPr>
+                  </m:e>
+                  <m:e>
+                    <m:f>
+                      <m:fPr>
+                        <m:ctrlPr>
+                          <w:rPr>
+                            <w:rFonts w:ascii="Cambria Math" w:hAnsi="Cambria Math"/>
+                            <w:i/>
+                          </w:rPr>
+                        </m:ctrlPr>
+                      </m:fPr>
+                      <m:num>
+                        <m:r>
+                          <w:rPr>
+                            <w:rFonts w:ascii="Cambria Math" w:hAnsi="Cambria Math"/>
+                          </w:rPr>
+                          <m:t>∂</m:t>
+                        </m:r>
+                        <m:sSub>
+                          <m:sSubPr>
+                            <m:ctrlPr>
+                              <w:rPr>
+                                <w:rFonts w:ascii="Cambria Math" w:hAnsi="Cambria Math"/>
+                                <w:i/>
+                              </w:rPr>
+                            </m:ctrlPr>
+                          </m:sSubPr>
+                          <m:e>
+                            <m:r>
+                              <w:rPr>
+                                <w:rFonts w:ascii="Cambria Math" w:hAnsi="Cambria Math"/>
+                              </w:rPr>
+                              <m:t>N</m:t>
+                            </m:r>
+                          </m:e>
+                          <m:sub>
+                            <m:r>
+                              <w:rPr>
+                                <w:rFonts w:ascii="Cambria Math" w:hAnsi="Cambria Math"/>
+                              </w:rPr>
+                              <m:t>2</m:t>
+                            </m:r>
+                          </m:sub>
+                        </m:sSub>
+                      </m:num>
+                      <m:den>
+                        <m:r>
+                          <w:rPr>
+                            <w:rFonts w:ascii="Cambria Math" w:hAnsi="Cambria Math"/>
+                          </w:rPr>
+                          <m:t>∂y</m:t>
+                        </m:r>
+                      </m:den>
+                    </m:f>
+                    <m:ctrlPr>
+                      <w:rPr>
+                        <w:rFonts w:ascii="Cambria Math" w:eastAsia="Cambria Math" w:hAnsi="Cambria Math" w:cs="Cambria Math"/>
+                        <w:i/>
+                      </w:rPr>
+                    </m:ctrlPr>
+                  </m:e>
+                  <m:e>
+                    <m:f>
+                      <m:fPr>
+                        <m:ctrlPr>
+                          <w:rPr>
+                            <w:rFonts w:ascii="Cambria Math" w:hAnsi="Cambria Math"/>
+                            <w:i/>
+                          </w:rPr>
+                        </m:ctrlPr>
+                      </m:fPr>
+                      <m:num>
+                        <m:r>
+                          <w:rPr>
+                            <w:rFonts w:ascii="Cambria Math" w:hAnsi="Cambria Math"/>
+                          </w:rPr>
+                          <m:t>∂</m:t>
+                        </m:r>
+                        <m:sSub>
+                          <m:sSubPr>
+                            <m:ctrlPr>
+                              <w:rPr>
+                                <w:rFonts w:ascii="Cambria Math" w:hAnsi="Cambria Math"/>
+                                <w:i/>
+                              </w:rPr>
+                            </m:ctrlPr>
+                          </m:sSubPr>
+                          <m:e>
+                            <m:r>
+                              <w:rPr>
+                                <w:rFonts w:ascii="Cambria Math" w:hAnsi="Cambria Math"/>
+                              </w:rPr>
+                              <m:t>N</m:t>
+                            </m:r>
+                          </m:e>
+                          <m:sub>
+                            <m:r>
+                              <w:rPr>
+                                <w:rFonts w:ascii="Cambria Math" w:hAnsi="Cambria Math"/>
+                              </w:rPr>
+                              <m:t>2</m:t>
+                            </m:r>
+                          </m:sub>
+                        </m:sSub>
+                      </m:num>
+                      <m:den>
+                        <m:r>
+                          <w:rPr>
+                            <w:rFonts w:ascii="Cambria Math" w:hAnsi="Cambria Math"/>
+                          </w:rPr>
+                          <m:t>∂x</m:t>
+                        </m:r>
+                      </m:den>
+                    </m:f>
+                    <m:ctrlPr>
+                      <w:rPr>
+                        <w:rFonts w:ascii="Cambria Math" w:eastAsia="Cambria Math" w:hAnsi="Cambria Math" w:cs="Cambria Math"/>
+                        <w:i/>
+                      </w:rPr>
+                    </m:ctrlPr>
+                  </m:e>
+                  <m:e>
+                    <m:r>
+                      <w:rPr>
+                        <w:rFonts w:ascii="Cambria Math" w:eastAsia="Cambria Math" w:hAnsi="Cambria Math" w:cs="Cambria Math"/>
+                      </w:rPr>
+                      <m:t>0</m:t>
+                    </m:r>
+                    <m:ctrlPr>
+                      <w:rPr>
+                        <w:rFonts w:ascii="Cambria Math" w:eastAsia="Cambria Math" w:hAnsi="Cambria Math" w:cs="Cambria Math"/>
+                        <w:i/>
+                      </w:rPr>
+                    </m:ctrlPr>
+                  </m:e>
+                  <m:e>
+                    <m:f>
+                      <m:fPr>
+                        <m:ctrlPr>
+                          <w:rPr>
+                            <w:rFonts w:ascii="Cambria Math" w:hAnsi="Cambria Math"/>
+                            <w:i/>
+                          </w:rPr>
+                        </m:ctrlPr>
+                      </m:fPr>
+                      <m:num>
+                        <m:r>
+                          <w:rPr>
+                            <w:rFonts w:ascii="Cambria Math" w:hAnsi="Cambria Math"/>
+                          </w:rPr>
+                          <m:t>∂</m:t>
+                        </m:r>
+                        <m:sSub>
+                          <m:sSubPr>
+                            <m:ctrlPr>
+                              <w:rPr>
+                                <w:rFonts w:ascii="Cambria Math" w:hAnsi="Cambria Math"/>
+                                <w:i/>
+                              </w:rPr>
+                            </m:ctrlPr>
+                          </m:sSubPr>
+                          <m:e>
+                            <m:r>
+                              <w:rPr>
+                                <w:rFonts w:ascii="Cambria Math" w:hAnsi="Cambria Math"/>
+                              </w:rPr>
+                              <m:t>N</m:t>
+                            </m:r>
+                          </m:e>
+                          <m:sub>
+                            <m:r>
+                              <w:rPr>
+                                <w:rFonts w:ascii="Cambria Math" w:hAnsi="Cambria Math"/>
+                              </w:rPr>
+                              <m:t>3</m:t>
+                            </m:r>
+                          </m:sub>
+                        </m:sSub>
+                      </m:num>
+                      <m:den>
+                        <m:r>
+                          <w:rPr>
+                            <w:rFonts w:ascii="Cambria Math" w:hAnsi="Cambria Math"/>
+                          </w:rPr>
+                          <m:t>∂y</m:t>
+                        </m:r>
+                      </m:den>
+                    </m:f>
+                    <m:ctrlPr>
+                      <w:rPr>
+                        <w:rFonts w:ascii="Cambria Math" w:eastAsia="Cambria Math" w:hAnsi="Cambria Math" w:cs="Cambria Math"/>
+                        <w:i/>
+                      </w:rPr>
+                    </m:ctrlPr>
+                  </m:e>
+                  <m:e>
+                    <m:f>
+                      <m:fPr>
+                        <m:ctrlPr>
+                          <w:rPr>
+                            <w:rFonts w:ascii="Cambria Math" w:hAnsi="Cambria Math"/>
+                            <w:i/>
+                          </w:rPr>
+                        </m:ctrlPr>
+                      </m:fPr>
+                      <m:num>
+                        <m:r>
+                          <w:rPr>
+                            <w:rFonts w:ascii="Cambria Math" w:hAnsi="Cambria Math"/>
+                          </w:rPr>
+                          <m:t>∂</m:t>
+                        </m:r>
+                        <m:sSub>
+                          <m:sSubPr>
+                            <m:ctrlPr>
+                              <w:rPr>
+                                <w:rFonts w:ascii="Cambria Math" w:hAnsi="Cambria Math"/>
+                                <w:i/>
+                              </w:rPr>
+                            </m:ctrlPr>
+                          </m:sSubPr>
+                          <m:e>
+                            <m:r>
+                              <w:rPr>
+                                <w:rFonts w:ascii="Cambria Math" w:hAnsi="Cambria Math"/>
+                              </w:rPr>
+                              <m:t>N</m:t>
+                            </m:r>
+                          </m:e>
+                          <m:sub>
+                            <m:r>
+                              <w:rPr>
+                                <w:rFonts w:ascii="Cambria Math" w:hAnsi="Cambria Math"/>
+                              </w:rPr>
+                              <m:t>3</m:t>
+                            </m:r>
+                          </m:sub>
+                        </m:sSub>
+                      </m:num>
+                      <m:den>
+                        <m:r>
+                          <w:rPr>
+                            <w:rFonts w:ascii="Cambria Math" w:hAnsi="Cambria Math"/>
+                          </w:rPr>
+                          <m:t>∂x</m:t>
+                        </m:r>
+                      </m:den>
+                    </m:f>
+                    <m:ctrlPr>
+                      <w:rPr>
+                        <w:rFonts w:ascii="Cambria Math" w:eastAsia="Cambria Math" w:hAnsi="Cambria Math" w:cs="Cambria Math"/>
+                        <w:i/>
+                      </w:rPr>
+                    </m:ctrlPr>
+                  </m:e>
+                </m:mr>
+                <m:mr>
+                  <m:e>
+                    <m:r>
+                      <w:rPr>
+                        <w:rFonts w:ascii="Cambria Math" w:eastAsia="Cambria Math" w:hAnsi="Cambria Math" w:cs="Cambria Math"/>
+                      </w:rPr>
+                      <m:t>-</m:t>
+                    </m:r>
+                    <m:f>
+                      <m:fPr>
+                        <m:ctrlPr>
+                          <w:rPr>
+                            <w:rFonts w:ascii="Cambria Math" w:hAnsi="Cambria Math"/>
+                            <w:i/>
+                          </w:rPr>
+                        </m:ctrlPr>
+                      </m:fPr>
+                      <m:num>
+                        <m:r>
+                          <w:rPr>
+                            <w:rFonts w:ascii="Cambria Math" w:hAnsi="Cambria Math"/>
+                          </w:rPr>
+                          <m:t>∂</m:t>
+                        </m:r>
+                        <m:sSub>
+                          <m:sSubPr>
+                            <m:ctrlPr>
+                              <w:rPr>
+                                <w:rFonts w:ascii="Cambria Math" w:hAnsi="Cambria Math"/>
+                                <w:i/>
+                              </w:rPr>
+                            </m:ctrlPr>
+                          </m:sSubPr>
+                          <m:e>
+                            <m:r>
+                              <w:rPr>
+                                <w:rFonts w:ascii="Cambria Math" w:hAnsi="Cambria Math"/>
+                              </w:rPr>
+                              <m:t>N</m:t>
+                            </m:r>
+                          </m:e>
+                          <m:sub>
+                            <m:r>
+                              <w:rPr>
+                                <w:rFonts w:ascii="Cambria Math" w:hAnsi="Cambria Math"/>
+                              </w:rPr>
+                              <m:t>1</m:t>
+                            </m:r>
+                          </m:sub>
+                        </m:sSub>
+                      </m:num>
+                      <m:den>
+                        <m:r>
+                          <w:rPr>
+                            <w:rFonts w:ascii="Cambria Math" w:hAnsi="Cambria Math"/>
+                          </w:rPr>
+                          <m:t>∂x</m:t>
+                        </m:r>
+                      </m:den>
+                    </m:f>
+                    <m:ctrlPr>
+                      <w:rPr>
+                        <w:rFonts w:ascii="Cambria Math" w:eastAsia="Cambria Math" w:hAnsi="Cambria Math" w:cs="Cambria Math"/>
+                        <w:i/>
+                      </w:rPr>
+                    </m:ctrlPr>
+                  </m:e>
+                  <m:e>
+                    <m:sSub>
+                      <m:sSubPr>
+                        <m:ctrlPr>
+                          <w:rPr>
+                            <w:rFonts w:ascii="Cambria Math" w:eastAsia="Cambria Math" w:hAnsi="Cambria Math" w:cs="Cambria Math"/>
+                            <w:i/>
+                          </w:rPr>
+                        </m:ctrlPr>
+                      </m:sSubPr>
+                      <m:e>
+                        <m:r>
+                          <w:rPr>
+                            <w:rFonts w:ascii="Cambria Math" w:eastAsia="Cambria Math" w:hAnsi="Cambria Math" w:cs="Cambria Math"/>
+                          </w:rPr>
+                          <m:t>N</m:t>
+                        </m:r>
+                      </m:e>
+                      <m:sub>
+                        <m:r>
+                          <w:rPr>
+                            <w:rFonts w:ascii="Cambria Math" w:eastAsia="Cambria Math" w:hAnsi="Cambria Math" w:cs="Cambria Math"/>
+                          </w:rPr>
+                          <m:t>1</m:t>
+                        </m:r>
+                      </m:sub>
+                    </m:sSub>
+                    <m:ctrlPr>
+                      <w:rPr>
+                        <w:rFonts w:ascii="Cambria Math" w:eastAsia="Cambria Math" w:hAnsi="Cambria Math" w:cs="Cambria Math"/>
+                        <w:i/>
+                      </w:rPr>
+                    </m:ctrlPr>
+                  </m:e>
+                  <m:e>
+                    <m:r>
+                      <w:rPr>
+                        <w:rFonts w:ascii="Cambria Math" w:eastAsia="Cambria Math" w:hAnsi="Cambria Math" w:cs="Cambria Math"/>
+                      </w:rPr>
+                      <m:t>0</m:t>
+                    </m:r>
+                    <m:ctrlPr>
+                      <w:rPr>
+                        <w:rFonts w:ascii="Cambria Math" w:eastAsia="Cambria Math" w:hAnsi="Cambria Math" w:cs="Cambria Math"/>
+                        <w:i/>
+                      </w:rPr>
+                    </m:ctrlPr>
+                  </m:e>
+                  <m:e>
+                    <m:r>
+                      <w:rPr>
+                        <w:rFonts w:ascii="Cambria Math" w:eastAsia="Cambria Math" w:hAnsi="Cambria Math" w:cs="Cambria Math"/>
+                      </w:rPr>
+                      <m:t>-</m:t>
+                    </m:r>
+                    <m:f>
+                      <m:fPr>
+                        <m:ctrlPr>
+                          <w:rPr>
+                            <w:rFonts w:ascii="Cambria Math" w:hAnsi="Cambria Math"/>
+                            <w:i/>
+                          </w:rPr>
+                        </m:ctrlPr>
+                      </m:fPr>
+                      <m:num>
+                        <m:r>
+                          <w:rPr>
+                            <w:rFonts w:ascii="Cambria Math" w:hAnsi="Cambria Math"/>
+                          </w:rPr>
+                          <m:t>∂</m:t>
+                        </m:r>
+                        <m:sSub>
+                          <m:sSubPr>
+                            <m:ctrlPr>
+                              <w:rPr>
+                                <w:rFonts w:ascii="Cambria Math" w:hAnsi="Cambria Math"/>
+                                <w:i/>
+                              </w:rPr>
+                            </m:ctrlPr>
+                          </m:sSubPr>
+                          <m:e>
+                            <m:r>
+                              <w:rPr>
+                                <w:rFonts w:ascii="Cambria Math" w:hAnsi="Cambria Math"/>
+                              </w:rPr>
+                              <m:t>N</m:t>
+                            </m:r>
+                          </m:e>
+                          <m:sub>
+                            <m:r>
+                              <w:rPr>
+                                <w:rFonts w:ascii="Cambria Math" w:hAnsi="Cambria Math"/>
+                              </w:rPr>
+                              <m:t>2</m:t>
+                            </m:r>
+                          </m:sub>
+                        </m:sSub>
+                      </m:num>
+                      <m:den>
+                        <m:r>
+                          <w:rPr>
+                            <w:rFonts w:ascii="Cambria Math" w:hAnsi="Cambria Math"/>
+                          </w:rPr>
+                          <m:t>∂x</m:t>
+                        </m:r>
+                      </m:den>
+                    </m:f>
+                    <m:ctrlPr>
+                      <w:rPr>
+                        <w:rFonts w:ascii="Cambria Math" w:eastAsia="Cambria Math" w:hAnsi="Cambria Math" w:cs="Cambria Math"/>
+                        <w:i/>
+                      </w:rPr>
+                    </m:ctrlPr>
+                  </m:e>
+                  <m:e>
+                    <m:sSub>
+                      <m:sSubPr>
+                        <m:ctrlPr>
+                          <w:rPr>
+                            <w:rFonts w:ascii="Cambria Math" w:eastAsia="Cambria Math" w:hAnsi="Cambria Math" w:cs="Cambria Math"/>
+                            <w:i/>
+                          </w:rPr>
+                        </m:ctrlPr>
+                      </m:sSubPr>
+                      <m:e>
+                        <m:r>
+                          <w:rPr>
+                            <w:rFonts w:ascii="Cambria Math" w:eastAsia="Cambria Math" w:hAnsi="Cambria Math" w:cs="Cambria Math"/>
+                          </w:rPr>
+                          <m:t>N</m:t>
+                        </m:r>
+                      </m:e>
+                      <m:sub>
+                        <m:r>
+                          <w:rPr>
+                            <w:rFonts w:ascii="Cambria Math" w:eastAsia="Cambria Math" w:hAnsi="Cambria Math" w:cs="Cambria Math"/>
+                          </w:rPr>
+                          <m:t>2</m:t>
+                        </m:r>
+                      </m:sub>
+                    </m:sSub>
+                    <m:ctrlPr>
+                      <w:rPr>
+                        <w:rFonts w:ascii="Cambria Math" w:eastAsia="Cambria Math" w:hAnsi="Cambria Math" w:cs="Cambria Math"/>
+                        <w:i/>
+                      </w:rPr>
+                    </m:ctrlPr>
+                  </m:e>
+                  <m:e>
+                    <m:r>
+                      <w:rPr>
+                        <w:rFonts w:ascii="Cambria Math" w:eastAsia="Cambria Math" w:hAnsi="Cambria Math" w:cs="Cambria Math"/>
+                      </w:rPr>
+                      <m:t>0</m:t>
+                    </m:r>
+                    <m:ctrlPr>
+                      <w:rPr>
+                        <w:rFonts w:ascii="Cambria Math" w:eastAsia="Cambria Math" w:hAnsi="Cambria Math" w:cs="Cambria Math"/>
+                        <w:i/>
+                      </w:rPr>
+                    </m:ctrlPr>
+                  </m:e>
+                  <m:e>
+                    <m:r>
+                      <w:rPr>
+                        <w:rFonts w:ascii="Cambria Math" w:eastAsia="Cambria Math" w:hAnsi="Cambria Math" w:cs="Cambria Math"/>
+                      </w:rPr>
+                      <m:t>-</m:t>
+                    </m:r>
+                    <m:f>
+                      <m:fPr>
+                        <m:ctrlPr>
+                          <w:rPr>
+                            <w:rFonts w:ascii="Cambria Math" w:hAnsi="Cambria Math"/>
+                            <w:i/>
+                          </w:rPr>
+                        </m:ctrlPr>
+                      </m:fPr>
+                      <m:num>
+                        <m:r>
+                          <w:rPr>
+                            <w:rFonts w:ascii="Cambria Math" w:hAnsi="Cambria Math"/>
+                          </w:rPr>
+                          <m:t>∂</m:t>
+                        </m:r>
+                        <m:sSub>
+                          <m:sSubPr>
+                            <m:ctrlPr>
+                              <w:rPr>
+                                <w:rFonts w:ascii="Cambria Math" w:hAnsi="Cambria Math"/>
+                                <w:i/>
+                              </w:rPr>
+                            </m:ctrlPr>
+                          </m:sSubPr>
+                          <m:e>
+                            <m:r>
+                              <w:rPr>
+                                <w:rFonts w:ascii="Cambria Math" w:hAnsi="Cambria Math"/>
+                              </w:rPr>
+                              <m:t>N</m:t>
+                            </m:r>
+                          </m:e>
+                          <m:sub>
+                            <m:r>
+                              <w:rPr>
+                                <w:rFonts w:ascii="Cambria Math" w:hAnsi="Cambria Math"/>
+                              </w:rPr>
+                              <m:t>3</m:t>
+                            </m:r>
+                          </m:sub>
+                        </m:sSub>
+                      </m:num>
+                      <m:den>
+                        <m:r>
+                          <w:rPr>
+                            <w:rFonts w:ascii="Cambria Math" w:hAnsi="Cambria Math"/>
+                          </w:rPr>
+                          <m:t>∂x</m:t>
+                        </m:r>
+                      </m:den>
+                    </m:f>
+                    <m:ctrlPr>
+                      <w:rPr>
+                        <w:rFonts w:ascii="Cambria Math" w:eastAsia="Cambria Math" w:hAnsi="Cambria Math" w:cs="Cambria Math"/>
+                        <w:i/>
+                      </w:rPr>
+                    </m:ctrlPr>
+                  </m:e>
+                  <m:e>
+                    <m:sSub>
+                      <m:sSubPr>
+                        <m:ctrlPr>
+                          <w:rPr>
+                            <w:rFonts w:ascii="Cambria Math" w:eastAsia="Cambria Math" w:hAnsi="Cambria Math" w:cs="Cambria Math"/>
+                            <w:i/>
+                          </w:rPr>
+                        </m:ctrlPr>
+                      </m:sSubPr>
+                      <m:e>
+                        <m:r>
+                          <w:rPr>
+                            <w:rFonts w:ascii="Cambria Math" w:eastAsia="Cambria Math" w:hAnsi="Cambria Math" w:cs="Cambria Math"/>
+                          </w:rPr>
+                          <m:t>N</m:t>
+                        </m:r>
+                      </m:e>
+                      <m:sub>
+                        <m:r>
+                          <w:rPr>
+                            <w:rFonts w:ascii="Cambria Math" w:eastAsia="Cambria Math" w:hAnsi="Cambria Math" w:cs="Cambria Math"/>
+                          </w:rPr>
+                          <m:t>3</m:t>
+                        </m:r>
+                      </m:sub>
+                    </m:sSub>
+                    <m:ctrlPr>
+                      <w:rPr>
+                        <w:rFonts w:ascii="Cambria Math" w:eastAsia="Cambria Math" w:hAnsi="Cambria Math" w:cs="Cambria Math"/>
+                        <w:i/>
+                      </w:rPr>
+                    </m:ctrlPr>
+                  </m:e>
+                  <m:e>
+                    <m:r>
+                      <w:rPr>
+                        <w:rFonts w:ascii="Cambria Math" w:eastAsia="Cambria Math" w:hAnsi="Cambria Math" w:cs="Cambria Math"/>
+                      </w:rPr>
+                      <m:t>0</m:t>
+                    </m:r>
+                    <m:ctrlPr>
+                      <w:rPr>
+                        <w:rFonts w:ascii="Cambria Math" w:eastAsia="Cambria Math" w:hAnsi="Cambria Math" w:cs="Cambria Math"/>
+                        <w:i/>
+                      </w:rPr>
+                    </m:ctrlPr>
+                  </m:e>
+                </m:mr>
+                <m:mr>
+                  <m:e>
+                    <m:r>
+                      <w:rPr>
+                        <w:rFonts w:ascii="Cambria Math" w:eastAsia="Cambria Math" w:hAnsi="Cambria Math" w:cs="Cambria Math"/>
+                      </w:rPr>
+                      <m:t>-</m:t>
+                    </m:r>
+                    <m:f>
+                      <m:fPr>
+                        <m:ctrlPr>
+                          <w:rPr>
+                            <w:rFonts w:ascii="Cambria Math" w:hAnsi="Cambria Math"/>
+                            <w:i/>
+                          </w:rPr>
+                        </m:ctrlPr>
+                      </m:fPr>
+                      <m:num>
+                        <m:r>
+                          <w:rPr>
+                            <w:rFonts w:ascii="Cambria Math" w:hAnsi="Cambria Math"/>
+                          </w:rPr>
+                          <m:t>∂</m:t>
+                        </m:r>
+                        <m:sSub>
+                          <m:sSubPr>
+                            <m:ctrlPr>
+                              <w:rPr>
+                                <w:rFonts w:ascii="Cambria Math" w:hAnsi="Cambria Math"/>
+                                <w:i/>
+                              </w:rPr>
+                            </m:ctrlPr>
+                          </m:sSubPr>
+                          <m:e>
+                            <m:r>
+                              <w:rPr>
+                                <w:rFonts w:ascii="Cambria Math" w:hAnsi="Cambria Math"/>
+                              </w:rPr>
+                              <m:t>N</m:t>
+                            </m:r>
+                          </m:e>
+                          <m:sub>
+                            <m:r>
+                              <w:rPr>
+                                <w:rFonts w:ascii="Cambria Math" w:hAnsi="Cambria Math"/>
+                              </w:rPr>
+                              <m:t>1</m:t>
+                            </m:r>
+                          </m:sub>
+                        </m:sSub>
+                      </m:num>
+                      <m:den>
+                        <m:r>
+                          <w:rPr>
+                            <w:rFonts w:ascii="Cambria Math" w:hAnsi="Cambria Math"/>
+                          </w:rPr>
+                          <m:t>∂y</m:t>
+                        </m:r>
+                      </m:den>
+                    </m:f>
+                    <m:ctrlPr>
+                      <w:rPr>
+                        <w:rFonts w:ascii="Cambria Math" w:eastAsia="Cambria Math" w:hAnsi="Cambria Math" w:cs="Cambria Math"/>
+                        <w:i/>
+                      </w:rPr>
+                    </m:ctrlPr>
+                  </m:e>
+                  <m:e>
+                    <m:r>
+                      <w:rPr>
+                        <w:rFonts w:ascii="Cambria Math" w:eastAsia="Cambria Math" w:hAnsi="Cambria Math" w:cs="Cambria Math"/>
+                      </w:rPr>
+                      <m:t>0</m:t>
+                    </m:r>
+                    <m:ctrlPr>
+                      <w:rPr>
+                        <w:rFonts w:ascii="Cambria Math" w:eastAsia="Cambria Math" w:hAnsi="Cambria Math" w:cs="Cambria Math"/>
+                        <w:i/>
+                      </w:rPr>
+                    </m:ctrlPr>
+                  </m:e>
+                  <m:e>
+                    <m:sSub>
+                      <m:sSubPr>
+                        <m:ctrlPr>
+                          <w:rPr>
+                            <w:rFonts w:ascii="Cambria Math" w:eastAsia="Cambria Math" w:hAnsi="Cambria Math" w:cs="Cambria Math"/>
+                            <w:i/>
+                          </w:rPr>
+                        </m:ctrlPr>
+                      </m:sSubPr>
+                      <m:e>
+                        <m:r>
+                          <w:rPr>
+                            <w:rFonts w:ascii="Cambria Math" w:eastAsia="Cambria Math" w:hAnsi="Cambria Math" w:cs="Cambria Math"/>
+                          </w:rPr>
+                          <m:t>N</m:t>
+                        </m:r>
+                      </m:e>
+                      <m:sub>
+                        <m:r>
+                          <w:rPr>
+                            <w:rFonts w:ascii="Cambria Math" w:eastAsia="Cambria Math" w:hAnsi="Cambria Math" w:cs="Cambria Math"/>
+                          </w:rPr>
+                          <m:t>1</m:t>
+                        </m:r>
+                      </m:sub>
+                    </m:sSub>
+                    <m:ctrlPr>
+                      <w:rPr>
+                        <w:rFonts w:ascii="Cambria Math" w:eastAsia="Cambria Math" w:hAnsi="Cambria Math" w:cs="Cambria Math"/>
+                        <w:i/>
+                      </w:rPr>
+                    </m:ctrlPr>
+                  </m:e>
+                  <m:e>
+                    <m:r>
+                      <w:rPr>
+                        <w:rFonts w:ascii="Cambria Math" w:eastAsia="Cambria Math" w:hAnsi="Cambria Math" w:cs="Cambria Math"/>
+                      </w:rPr>
+                      <m:t>-</m:t>
+                    </m:r>
+                    <m:f>
+                      <m:fPr>
+                        <m:ctrlPr>
+                          <w:rPr>
+                            <w:rFonts w:ascii="Cambria Math" w:hAnsi="Cambria Math"/>
+                            <w:i/>
+                          </w:rPr>
+                        </m:ctrlPr>
+                      </m:fPr>
+                      <m:num>
+                        <m:r>
+                          <w:rPr>
+                            <w:rFonts w:ascii="Cambria Math" w:hAnsi="Cambria Math"/>
+                          </w:rPr>
+                          <m:t>∂</m:t>
+                        </m:r>
+                        <m:sSub>
+                          <m:sSubPr>
+                            <m:ctrlPr>
+                              <w:rPr>
+                                <w:rFonts w:ascii="Cambria Math" w:hAnsi="Cambria Math"/>
+                                <w:i/>
+                              </w:rPr>
+                            </m:ctrlPr>
+                          </m:sSubPr>
+                          <m:e>
+                            <m:r>
+                              <w:rPr>
+                                <w:rFonts w:ascii="Cambria Math" w:hAnsi="Cambria Math"/>
+                              </w:rPr>
+                              <m:t>N</m:t>
+                            </m:r>
+                          </m:e>
+                          <m:sub>
+                            <m:r>
+                              <w:rPr>
+                                <w:rFonts w:ascii="Cambria Math" w:hAnsi="Cambria Math"/>
+                              </w:rPr>
+                              <m:t>2</m:t>
+                            </m:r>
+                          </m:sub>
+                        </m:sSub>
+                      </m:num>
+                      <m:den>
+                        <m:r>
+                          <w:rPr>
+                            <w:rFonts w:ascii="Cambria Math" w:hAnsi="Cambria Math"/>
+                          </w:rPr>
+                          <m:t>∂y</m:t>
+                        </m:r>
+                      </m:den>
+                    </m:f>
+                    <m:ctrlPr>
+                      <w:rPr>
+                        <w:rFonts w:ascii="Cambria Math" w:eastAsia="Cambria Math" w:hAnsi="Cambria Math" w:cs="Cambria Math"/>
+                        <w:i/>
+                      </w:rPr>
+                    </m:ctrlPr>
+                  </m:e>
+                  <m:e>
+                    <m:r>
+                      <w:rPr>
+                        <w:rFonts w:ascii="Cambria Math" w:eastAsia="Cambria Math" w:hAnsi="Cambria Math" w:cs="Cambria Math"/>
+                      </w:rPr>
+                      <m:t>0</m:t>
+                    </m:r>
+                    <m:ctrlPr>
+                      <w:rPr>
+                        <w:rFonts w:ascii="Cambria Math" w:eastAsia="Cambria Math" w:hAnsi="Cambria Math" w:cs="Cambria Math"/>
+                        <w:i/>
+                      </w:rPr>
+                    </m:ctrlPr>
+                  </m:e>
+                  <m:e>
+                    <m:sSub>
+                      <m:sSubPr>
+                        <m:ctrlPr>
+                          <w:rPr>
+                            <w:rFonts w:ascii="Cambria Math" w:eastAsia="Cambria Math" w:hAnsi="Cambria Math" w:cs="Cambria Math"/>
+                            <w:i/>
+                          </w:rPr>
+                        </m:ctrlPr>
+                      </m:sSubPr>
+                      <m:e>
+                        <m:r>
+                          <w:rPr>
+                            <w:rFonts w:ascii="Cambria Math" w:eastAsia="Cambria Math" w:hAnsi="Cambria Math" w:cs="Cambria Math"/>
+                          </w:rPr>
+                          <m:t>N</m:t>
+                        </m:r>
+                      </m:e>
+                      <m:sub>
+                        <m:r>
+                          <w:rPr>
+                            <w:rFonts w:ascii="Cambria Math" w:eastAsia="Cambria Math" w:hAnsi="Cambria Math" w:cs="Cambria Math"/>
+                          </w:rPr>
+                          <m:t>2</m:t>
+                        </m:r>
+                      </m:sub>
+                    </m:sSub>
+                    <m:ctrlPr>
+                      <w:rPr>
+                        <w:rFonts w:ascii="Cambria Math" w:eastAsia="Cambria Math" w:hAnsi="Cambria Math" w:cs="Cambria Math"/>
+                        <w:i/>
+                      </w:rPr>
+                    </m:ctrlPr>
+                  </m:e>
+                  <m:e>
+                    <m:r>
+                      <w:rPr>
+                        <w:rFonts w:ascii="Cambria Math" w:eastAsia="Cambria Math" w:hAnsi="Cambria Math" w:cs="Cambria Math"/>
+                      </w:rPr>
+                      <m:t>-</m:t>
+                    </m:r>
+                    <m:f>
+                      <m:fPr>
+                        <m:ctrlPr>
+                          <w:rPr>
+                            <w:rFonts w:ascii="Cambria Math" w:hAnsi="Cambria Math"/>
+                            <w:i/>
+                          </w:rPr>
+                        </m:ctrlPr>
+                      </m:fPr>
+                      <m:num>
+                        <m:r>
+                          <w:rPr>
+                            <w:rFonts w:ascii="Cambria Math" w:hAnsi="Cambria Math"/>
+                          </w:rPr>
+                          <m:t>∂3</m:t>
+                        </m:r>
+                      </m:num>
+                      <m:den>
+                        <m:r>
+                          <w:rPr>
+                            <w:rFonts w:ascii="Cambria Math" w:hAnsi="Cambria Math"/>
+                          </w:rPr>
+                          <m:t>∂x</m:t>
+                        </m:r>
+                      </m:den>
+                    </m:f>
+                    <m:ctrlPr>
+                      <w:rPr>
+                        <w:rFonts w:ascii="Cambria Math" w:eastAsia="Cambria Math" w:hAnsi="Cambria Math" w:cs="Cambria Math"/>
+                        <w:i/>
+                      </w:rPr>
+                    </m:ctrlPr>
+                  </m:e>
+                  <m:e>
+                    <m:r>
+                      <w:rPr>
+                        <w:rFonts w:ascii="Cambria Math" w:eastAsia="Cambria Math" w:hAnsi="Cambria Math" w:cs="Cambria Math"/>
+                      </w:rPr>
+                      <m:t>0</m:t>
+                    </m:r>
+                    <m:ctrlPr>
+                      <w:rPr>
+                        <w:rFonts w:ascii="Cambria Math" w:eastAsia="Cambria Math" w:hAnsi="Cambria Math" w:cs="Cambria Math"/>
+                        <w:i/>
+                      </w:rPr>
+                    </m:ctrlPr>
+                  </m:e>
+                  <m:e>
+                    <m:sSub>
+                      <m:sSubPr>
+                        <m:ctrlPr>
+                          <w:rPr>
+                            <w:rFonts w:ascii="Cambria Math" w:eastAsia="Cambria Math" w:hAnsi="Cambria Math" w:cs="Cambria Math"/>
+                            <w:i/>
+                          </w:rPr>
+                        </m:ctrlPr>
+                      </m:sSubPr>
+                      <m:e>
+                        <m:r>
+                          <w:rPr>
+                            <w:rFonts w:ascii="Cambria Math" w:eastAsia="Cambria Math" w:hAnsi="Cambria Math" w:cs="Cambria Math"/>
+                          </w:rPr>
+                          <m:t>N</m:t>
+                        </m:r>
+                      </m:e>
+                      <m:sub>
+                        <m:r>
+                          <w:rPr>
+                            <w:rFonts w:ascii="Cambria Math" w:eastAsia="Cambria Math" w:hAnsi="Cambria Math" w:cs="Cambria Math"/>
+                          </w:rPr>
+                          <m:t>3</m:t>
+                        </m:r>
+                      </m:sub>
+                    </m:sSub>
+                  </m:e>
+                </m:mr>
+              </m:m>
+            </m:e>
+          </m:d>
+        </m:oMath>
+      </m:oMathPara>
+    </w:p>
+    <w:p>
+      <w:pPr>
+        <w:rPr>
+          <w:rFonts w:ascii="Calibri" w:eastAsia="Times New Roman" w:hAnsi="Calibri" w:cs="Calibri"/>
+          <w:sz w:val="24"/>
+          <w:szCs w:val="24"/>
+        </w:rPr>
+      </w:pPr>
+    </w:p>
+    <w:p>
+      <w:pPr>
+        <w:rPr>
+          <w:rFonts w:ascii="Calibri" w:eastAsia="Times New Roman" w:hAnsi="Calibri" w:cs="Calibri"/>
+          <w:sz w:val="24"/>
+          <w:szCs w:val="24"/>
+        </w:rPr>
+      </w:pPr>
+    </w:p>
+    <w:p>
+      <w:pPr>
+        <w:rPr>
           <w:rFonts w:ascii="Calibri" w:eastAsia="Times New Roman" w:hAnsi="Calibri" w:cs="Times New Roman"/>
           <w:sz w:val="24"/>
           <w:szCs w:val="24"/>
@@ -12498,7 +15455,39 @@
           <w:sz w:val="24"/>
           <w:szCs w:val="24"/>
         </w:rPr>
-        <w:t>) is given by</w:t>
+        <w:t>)</w:t>
+      </w:r>
+      <w:r>
+        <w:rPr>
+          <w:rFonts w:ascii="Calibri" w:eastAsia="Times New Roman" w:hAnsi="Calibri" w:cs="Times New Roman"/>
+          <w:sz w:val="24"/>
+          <w:szCs w:val="24"/>
+        </w:rPr>
+        <w:t xml:space="preserve">, through </w:t>
+      </w:r>
+      <w:r>
+        <w:rPr>
+          <w:rFonts w:ascii="Calibri" w:eastAsia="Times New Roman" w:hAnsi="Calibri" w:cs="Times New Roman"/>
+          <w:sz w:val="24"/>
+          <w:szCs w:val="24"/>
+        </w:rPr>
+        <w:t xml:space="preserve">Local </w:t>
+      </w:r>
+      <w:r>
+        <w:rPr>
+          <w:rFonts w:ascii="Calibri" w:eastAsia="Times New Roman" w:hAnsi="Calibri" w:cs="Times New Roman"/>
+          <w:sz w:val="24"/>
+          <w:szCs w:val="24"/>
+        </w:rPr>
+        <w:t>area (natural) co-ordinates</w:t>
+      </w:r>
+      <w:r>
+        <w:rPr>
+          <w:rFonts w:ascii="Calibri" w:eastAsia="Times New Roman" w:hAnsi="Calibri" w:cs="Times New Roman"/>
+          <w:sz w:val="24"/>
+          <w:szCs w:val="24"/>
+        </w:rPr>
+        <w:t xml:space="preserve"> is given by</w:t>
       </w:r>
     </w:p>
     <w:p>
@@ -12546,7 +15535,7 @@
                   <w:sz w:val="24"/>
                   <w:szCs w:val="24"/>
                 </w:rPr>
-                <m:t>N</m:t>
+                <m:t>L</m:t>
               </m:r>
             </m:e>
             <m:sub>
@@ -12618,7 +15607,7 @@
                   <w:sz w:val="24"/>
                   <w:szCs w:val="24"/>
                 </w:rPr>
-                <m:t>N</m:t>
+                <m:t>L</m:t>
               </m:r>
             </m:e>
             <m:sub>
@@ -12690,7 +15679,7 @@
                   <w:sz w:val="24"/>
                   <w:szCs w:val="24"/>
                 </w:rPr>
-                <m:t>N</m:t>
+                <m:t>L</m:t>
               </m:r>
             </m:e>
             <m:sub>
@@ -12775,7 +15764,7 @@
                   <w:sz w:val="24"/>
                   <w:szCs w:val="24"/>
                 </w:rPr>
-                <m:t>N</m:t>
+                <m:t>L</m:t>
               </m:r>
             </m:e>
             <m:sub>
@@ -12847,7 +15836,7 @@
                   <w:sz w:val="24"/>
                   <w:szCs w:val="24"/>
                 </w:rPr>
-                <m:t>N</m:t>
+                <m:t>L</m:t>
               </m:r>
             </m:e>
             <m:sub>
@@ -12919,7 +15908,7 @@
                   <w:sz w:val="24"/>
                   <w:szCs w:val="24"/>
                 </w:rPr>
-                <m:t>N</m:t>
+                <m:t>L</m:t>
               </m:r>
             </m:e>
             <m:sub>
@@ -12967,6 +15956,148 @@
           </m:sSub>
         </m:oMath>
       </m:oMathPara>
+    </w:p>
+    <w:p>
+      <w:pPr>
+        <w:rPr>
+          <w:rFonts w:ascii="Calibri" w:eastAsia="Times New Roman" w:hAnsi="Calibri" w:cs="Calibri"/>
+          <w:sz w:val="24"/>
+          <w:szCs w:val="24"/>
+        </w:rPr>
+      </w:pPr>
+      <m:oMathPara>
+        <m:oMath>
+          <m:sSub>
+            <m:sSubPr>
+              <m:ctrlPr>
+                <w:rPr>
+                  <w:rFonts w:ascii="Cambria Math" w:eastAsia="Times New Roman" w:hAnsi="Cambria Math" w:cs="Calibri"/>
+                  <w:i/>
+                  <w:sz w:val="24"/>
+                  <w:szCs w:val="24"/>
+                </w:rPr>
+              </m:ctrlPr>
+            </m:sSubPr>
+            <m:e>
+              <m:r>
+                <w:rPr>
+                  <w:rFonts w:ascii="Cambria Math" w:eastAsia="Times New Roman" w:hAnsi="Cambria Math" w:cs="Calibri"/>
+                  <w:sz w:val="24"/>
+                  <w:szCs w:val="24"/>
+                </w:rPr>
+                <m:t>L</m:t>
+              </m:r>
+            </m:e>
+            <m:sub>
+              <m:r>
+                <w:rPr>
+                  <w:rFonts w:ascii="Cambria Math" w:eastAsia="Times New Roman" w:hAnsi="Cambria Math" w:cs="Calibri"/>
+                  <w:sz w:val="24"/>
+                  <w:szCs w:val="24"/>
+                </w:rPr>
+                <m:t>1</m:t>
+              </m:r>
+            </m:sub>
+          </m:sSub>
+          <m:r>
+            <w:rPr>
+              <w:rFonts w:ascii="Cambria Math" w:eastAsia="Times New Roman" w:hAnsi="Cambria Math" w:cs="Calibri"/>
+              <w:sz w:val="24"/>
+              <w:szCs w:val="24"/>
+            </w:rPr>
+            <m:t>+</m:t>
+          </m:r>
+          <m:sSub>
+            <m:sSubPr>
+              <m:ctrlPr>
+                <w:rPr>
+                  <w:rFonts w:ascii="Cambria Math" w:eastAsia="Times New Roman" w:hAnsi="Cambria Math" w:cs="Calibri"/>
+                  <w:i/>
+                  <w:sz w:val="24"/>
+                  <w:szCs w:val="24"/>
+                </w:rPr>
+              </m:ctrlPr>
+            </m:sSubPr>
+            <m:e>
+              <m:r>
+                <w:rPr>
+                  <w:rFonts w:ascii="Cambria Math" w:eastAsia="Times New Roman" w:hAnsi="Cambria Math" w:cs="Calibri"/>
+                  <w:sz w:val="24"/>
+                  <w:szCs w:val="24"/>
+                </w:rPr>
+                <m:t>L</m:t>
+              </m:r>
+            </m:e>
+            <m:sub>
+              <m:r>
+                <w:rPr>
+                  <w:rFonts w:ascii="Cambria Math" w:eastAsia="Times New Roman" w:hAnsi="Cambria Math" w:cs="Calibri"/>
+                  <w:sz w:val="24"/>
+                  <w:szCs w:val="24"/>
+                </w:rPr>
+                <m:t>2</m:t>
+              </m:r>
+            </m:sub>
+          </m:sSub>
+          <m:r>
+            <w:rPr>
+              <w:rFonts w:ascii="Cambria Math" w:eastAsia="Times New Roman" w:hAnsi="Cambria Math" w:cs="Calibri"/>
+              <w:sz w:val="24"/>
+              <w:szCs w:val="24"/>
+            </w:rPr>
+            <m:t>+</m:t>
+          </m:r>
+          <m:sSub>
+            <m:sSubPr>
+              <m:ctrlPr>
+                <w:rPr>
+                  <w:rFonts w:ascii="Cambria Math" w:eastAsia="Times New Roman" w:hAnsi="Cambria Math" w:cs="Calibri"/>
+                  <w:i/>
+                  <w:sz w:val="24"/>
+                  <w:szCs w:val="24"/>
+                </w:rPr>
+              </m:ctrlPr>
+            </m:sSubPr>
+            <m:e>
+              <m:r>
+                <w:rPr>
+                  <w:rFonts w:ascii="Cambria Math" w:eastAsia="Times New Roman" w:hAnsi="Cambria Math" w:cs="Calibri"/>
+                  <w:sz w:val="24"/>
+                  <w:szCs w:val="24"/>
+                </w:rPr>
+                <m:t>L</m:t>
+              </m:r>
+            </m:e>
+            <m:sub>
+              <m:r>
+                <w:rPr>
+                  <w:rFonts w:ascii="Cambria Math" w:eastAsia="Times New Roman" w:hAnsi="Cambria Math" w:cs="Calibri"/>
+                  <w:sz w:val="24"/>
+                  <w:szCs w:val="24"/>
+                </w:rPr>
+                <m:t>3</m:t>
+              </m:r>
+            </m:sub>
+          </m:sSub>
+          <m:r>
+            <w:rPr>
+              <w:rFonts w:ascii="Cambria Math" w:eastAsia="Times New Roman" w:hAnsi="Cambria Math" w:cs="Calibri"/>
+              <w:sz w:val="24"/>
+              <w:szCs w:val="24"/>
+            </w:rPr>
+            <m:t>=1</m:t>
+          </m:r>
+        </m:oMath>
+      </m:oMathPara>
+    </w:p>
+    <w:p>
+      <w:pPr>
+        <w:rPr>
+          <w:rFonts w:ascii="Calibri" w:eastAsia="Times New Roman" w:hAnsi="Calibri" w:cs="Calibri"/>
+          <w:sz w:val="24"/>
+          <w:szCs w:val="24"/>
+        </w:rPr>
+      </w:pPr>
     </w:p>
     <w:p>
       <w:pPr>
@@ -13010,7 +16141,6 @@
               <w:sz w:val="24"/>
               <w:szCs w:val="24"/>
             </w:rPr>
-            <w:lastRenderedPageBreak/>
             <m:t>x=</m:t>
           </m:r>
           <m:sSub>
@@ -13240,10 +16370,10 @@
               <w:sz w:val="24"/>
               <w:szCs w:val="24"/>
             </w:rPr>
-            <m:t>y=</m:t>
+            <m:t>x=</m:t>
           </m:r>
-          <m:sSub>
-            <m:sSubPr>
+          <m:d>
+            <m:dPr>
               <m:ctrlPr>
                 <w:rPr>
                   <w:rFonts w:ascii="Cambria Math" w:eastAsia="Times New Roman" w:hAnsi="Cambria Math" w:cs="Times New Roman"/>
@@ -13252,7 +16382,7 @@
                   <w:szCs w:val="24"/>
                 </w:rPr>
               </m:ctrlPr>
-            </m:sSubPr>
+            </m:dPr>
             <m:e>
               <m:r>
                 <w:rPr>
@@ -13260,20 +16390,10 @@
                   <w:sz w:val="24"/>
                   <w:szCs w:val="24"/>
                 </w:rPr>
-                <m:t>N</m:t>
+                <m:t>1- ξ-η</m:t>
               </m:r>
             </m:e>
-            <m:sub>
-              <m:r>
-                <w:rPr>
-                  <w:rFonts w:ascii="Cambria Math" w:eastAsia="Times New Roman" w:hAnsi="Cambria Math" w:cs="Times New Roman"/>
-                  <w:sz w:val="24"/>
-                  <w:szCs w:val="24"/>
-                </w:rPr>
-                <m:t>1</m:t>
-              </m:r>
-            </m:sub>
-          </m:sSub>
+          </m:d>
           <m:sSub>
             <m:sSubPr>
               <m:ctrlPr>
@@ -13292,7 +16412,7 @@
                   <w:sz w:val="24"/>
                   <w:szCs w:val="24"/>
                 </w:rPr>
-                <m:t>y</m:t>
+                <m:t>x</m:t>
               </m:r>
             </m:e>
             <m:sub>
@@ -13312,7 +16432,7 @@
               <w:sz w:val="24"/>
               <w:szCs w:val="24"/>
             </w:rPr>
-            <m:t>+</m:t>
+            <m:t>+ξ</m:t>
           </m:r>
           <m:sSub>
             <m:sSubPr>
@@ -13332,7 +16452,7 @@
                   <w:sz w:val="24"/>
                   <w:szCs w:val="24"/>
                 </w:rPr>
-                <m:t>N</m:t>
+                <m:t>x</m:t>
               </m:r>
             </m:e>
             <m:sub>
@@ -13343,172 +16463,6 @@
                   <w:szCs w:val="24"/>
                 </w:rPr>
                 <m:t>2</m:t>
-              </m:r>
-            </m:sub>
-          </m:sSub>
-          <m:sSub>
-            <m:sSubPr>
-              <m:ctrlPr>
-                <w:rPr>
-                  <w:rFonts w:ascii="Cambria Math" w:eastAsia="Times New Roman" w:hAnsi="Cambria Math" w:cs="Times New Roman"/>
-                  <w:i/>
-                  <w:sz w:val="24"/>
-                  <w:szCs w:val="24"/>
-                </w:rPr>
-              </m:ctrlPr>
-            </m:sSubPr>
-            <m:e>
-              <m:r>
-                <w:rPr>
-                  <w:rFonts w:ascii="Cambria Math" w:eastAsia="Times New Roman" w:hAnsi="Cambria Math" w:cs="Times New Roman"/>
-                  <w:sz w:val="24"/>
-                  <w:szCs w:val="24"/>
-                </w:rPr>
-                <m:t>y</m:t>
-              </m:r>
-            </m:e>
-            <m:sub>
-              <m:r>
-                <w:rPr>
-                  <w:rFonts w:ascii="Cambria Math" w:eastAsia="Times New Roman" w:hAnsi="Cambria Math" w:cs="Times New Roman"/>
-                  <w:sz w:val="24"/>
-                  <w:szCs w:val="24"/>
-                </w:rPr>
-                <m:t>2</m:t>
-              </m:r>
-            </m:sub>
-          </m:sSub>
-          <m:r>
-            <w:rPr>
-              <w:rFonts w:ascii="Cambria Math" w:eastAsia="Times New Roman" w:hAnsi="Cambria Math" w:cs="Times New Roman"/>
-              <w:sz w:val="24"/>
-              <w:szCs w:val="24"/>
-            </w:rPr>
-            <m:t>+</m:t>
-          </m:r>
-          <m:sSub>
-            <m:sSubPr>
-              <m:ctrlPr>
-                <w:rPr>
-                  <w:rFonts w:ascii="Cambria Math" w:eastAsia="Times New Roman" w:hAnsi="Cambria Math" w:cs="Times New Roman"/>
-                  <w:i/>
-                  <w:sz w:val="24"/>
-                  <w:szCs w:val="24"/>
-                </w:rPr>
-              </m:ctrlPr>
-            </m:sSubPr>
-            <m:e>
-              <m:r>
-                <w:rPr>
-                  <w:rFonts w:ascii="Cambria Math" w:eastAsia="Times New Roman" w:hAnsi="Cambria Math" w:cs="Times New Roman"/>
-                  <w:sz w:val="24"/>
-                  <w:szCs w:val="24"/>
-                </w:rPr>
-                <m:t>N</m:t>
-              </m:r>
-            </m:e>
-            <m:sub>
-              <m:r>
-                <w:rPr>
-                  <w:rFonts w:ascii="Cambria Math" w:eastAsia="Times New Roman" w:hAnsi="Cambria Math" w:cs="Times New Roman"/>
-                  <w:sz w:val="24"/>
-                  <w:szCs w:val="24"/>
-                </w:rPr>
-                <m:t>3</m:t>
-              </m:r>
-            </m:sub>
-          </m:sSub>
-          <m:sSub>
-            <m:sSubPr>
-              <m:ctrlPr>
-                <w:rPr>
-                  <w:rFonts w:ascii="Cambria Math" w:eastAsia="Times New Roman" w:hAnsi="Cambria Math" w:cs="Times New Roman"/>
-                  <w:i/>
-                  <w:sz w:val="24"/>
-                  <w:szCs w:val="24"/>
-                </w:rPr>
-              </m:ctrlPr>
-            </m:sSubPr>
-            <m:e>
-              <m:r>
-                <w:rPr>
-                  <w:rFonts w:ascii="Cambria Math" w:eastAsia="Times New Roman" w:hAnsi="Cambria Math" w:cs="Times New Roman"/>
-                  <w:sz w:val="24"/>
-                  <w:szCs w:val="24"/>
-                </w:rPr>
-                <m:t>y</m:t>
-              </m:r>
-            </m:e>
-            <m:sub>
-              <m:r>
-                <w:rPr>
-                  <w:rFonts w:ascii="Cambria Math" w:eastAsia="Times New Roman" w:hAnsi="Cambria Math" w:cs="Times New Roman"/>
-                  <w:sz w:val="24"/>
-                  <w:szCs w:val="24"/>
-                </w:rPr>
-                <m:t>3</m:t>
-              </m:r>
-            </m:sub>
-          </m:sSub>
-        </m:oMath>
-      </m:oMathPara>
-    </w:p>
-    <w:p>
-      <w:pPr>
-        <w:rPr>
-          <w:rFonts w:ascii="Calibri" w:eastAsia="Times New Roman" w:hAnsi="Calibri" w:cs="Calibri"/>
-          <w:sz w:val="24"/>
-          <w:szCs w:val="24"/>
-        </w:rPr>
-      </w:pPr>
-    </w:p>
-    <w:p>
-      <w:pPr>
-        <w:rPr>
-          <w:rFonts w:ascii="Calibri" w:eastAsia="Times New Roman" w:hAnsi="Calibri" w:cs="Calibri"/>
-          <w:sz w:val="24"/>
-          <w:szCs w:val="24"/>
-        </w:rPr>
-      </w:pPr>
-      <m:oMathPara>
-        <m:oMath>
-          <m:r>
-            <w:rPr>
-              <w:rFonts w:ascii="Cambria Math" w:eastAsia="Times New Roman" w:hAnsi="Cambria Math" w:cs="Times New Roman"/>
-              <w:sz w:val="24"/>
-              <w:szCs w:val="24"/>
-            </w:rPr>
-            <m:t>x=ξ</m:t>
-          </m:r>
-          <m:sSub>
-            <m:sSubPr>
-              <m:ctrlPr>
-                <w:rPr>
-                  <w:rFonts w:ascii="Cambria Math" w:eastAsia="Times New Roman" w:hAnsi="Cambria Math" w:cs="Times New Roman"/>
-                  <w:i/>
-                  <w:sz w:val="24"/>
-                  <w:szCs w:val="24"/>
-                </w:rPr>
-              </m:ctrlPr>
-            </m:sSubPr>
-            <m:e>
-              <m:r>
-                <w:rPr>
-                  <w:rFonts w:ascii="Cambria Math" w:eastAsia="Times New Roman" w:hAnsi="Cambria Math" w:cs="Times New Roman"/>
-                  <w:sz w:val="24"/>
-                  <w:szCs w:val="24"/>
-                </w:rPr>
-                <m:t>x</m:t>
-              </m:r>
-            </m:e>
-            <m:sub>
-              <m:r>
-                <w:rPr>
-                  <w:rFonts w:ascii="Cambria Math" w:eastAsia="Times New Roman" w:hAnsi="Cambria Math" w:cs="Times New Roman"/>
-                  <w:sz w:val="24"/>
-                  <w:szCs w:val="24"/>
-                </w:rPr>
-                <m:t>1</m:t>
               </m:r>
             </m:sub>
           </m:sSub>
@@ -13539,223 +16493,6 @@
                   <w:szCs w:val="24"/>
                 </w:rPr>
                 <m:t>x</m:t>
-              </m:r>
-            </m:e>
-            <m:sub>
-              <m:r>
-                <w:rPr>
-                  <w:rFonts w:ascii="Cambria Math" w:eastAsia="Times New Roman" w:hAnsi="Cambria Math" w:cs="Times New Roman"/>
-                  <w:sz w:val="24"/>
-                  <w:szCs w:val="24"/>
-                </w:rPr>
-                <m:t>2</m:t>
-              </m:r>
-            </m:sub>
-          </m:sSub>
-          <m:r>
-            <w:rPr>
-              <w:rFonts w:ascii="Cambria Math" w:eastAsia="Times New Roman" w:hAnsi="Cambria Math" w:cs="Times New Roman"/>
-              <w:sz w:val="24"/>
-              <w:szCs w:val="24"/>
-            </w:rPr>
-            <m:t>+</m:t>
-          </m:r>
-          <m:d>
-            <m:dPr>
-              <m:ctrlPr>
-                <w:rPr>
-                  <w:rFonts w:ascii="Cambria Math" w:eastAsia="Times New Roman" w:hAnsi="Cambria Math" w:cs="Times New Roman"/>
-                  <w:i/>
-                  <w:sz w:val="24"/>
-                  <w:szCs w:val="24"/>
-                </w:rPr>
-              </m:ctrlPr>
-            </m:dPr>
-            <m:e>
-              <m:r>
-                <w:rPr>
-                  <w:rFonts w:ascii="Cambria Math" w:eastAsia="Times New Roman" w:hAnsi="Cambria Math" w:cs="Times New Roman"/>
-                  <w:sz w:val="24"/>
-                  <w:szCs w:val="24"/>
-                </w:rPr>
-                <m:t>1- ξ-η</m:t>
-              </m:r>
-            </m:e>
-          </m:d>
-          <m:sSub>
-            <m:sSubPr>
-              <m:ctrlPr>
-                <w:rPr>
-                  <w:rFonts w:ascii="Cambria Math" w:eastAsia="Times New Roman" w:hAnsi="Cambria Math" w:cs="Times New Roman"/>
-                  <w:i/>
-                  <w:sz w:val="24"/>
-                  <w:szCs w:val="24"/>
-                </w:rPr>
-              </m:ctrlPr>
-            </m:sSubPr>
-            <m:e>
-              <m:r>
-                <w:rPr>
-                  <w:rFonts w:ascii="Cambria Math" w:eastAsia="Times New Roman" w:hAnsi="Cambria Math" w:cs="Times New Roman"/>
-                  <w:sz w:val="24"/>
-                  <w:szCs w:val="24"/>
-                </w:rPr>
-                <m:t>x</m:t>
-              </m:r>
-            </m:e>
-            <m:sub>
-              <m:r>
-                <w:rPr>
-                  <w:rFonts w:ascii="Cambria Math" w:eastAsia="Times New Roman" w:hAnsi="Cambria Math" w:cs="Times New Roman"/>
-                  <w:sz w:val="24"/>
-                  <w:szCs w:val="24"/>
-                </w:rPr>
-                <m:t>3</m:t>
-              </m:r>
-            </m:sub>
-          </m:sSub>
-        </m:oMath>
-      </m:oMathPara>
-    </w:p>
-    <w:p>
-      <w:pPr>
-        <w:rPr>
-          <w:rFonts w:ascii="Calibri" w:eastAsia="Times New Roman" w:hAnsi="Calibri" w:cs="Calibri"/>
-          <w:sz w:val="24"/>
-          <w:szCs w:val="24"/>
-        </w:rPr>
-      </w:pPr>
-      <m:oMathPara>
-        <m:oMath>
-          <m:r>
-            <w:rPr>
-              <w:rFonts w:ascii="Cambria Math" w:eastAsia="Times New Roman" w:hAnsi="Cambria Math" w:cs="Times New Roman"/>
-              <w:sz w:val="24"/>
-              <w:szCs w:val="24"/>
-            </w:rPr>
-            <m:t>y=ξ</m:t>
-          </m:r>
-          <m:sSub>
-            <m:sSubPr>
-              <m:ctrlPr>
-                <w:rPr>
-                  <w:rFonts w:ascii="Cambria Math" w:eastAsia="Times New Roman" w:hAnsi="Cambria Math" w:cs="Times New Roman"/>
-                  <w:i/>
-                  <w:sz w:val="24"/>
-                  <w:szCs w:val="24"/>
-                </w:rPr>
-              </m:ctrlPr>
-            </m:sSubPr>
-            <m:e>
-              <m:r>
-                <w:rPr>
-                  <w:rFonts w:ascii="Cambria Math" w:eastAsia="Times New Roman" w:hAnsi="Cambria Math" w:cs="Times New Roman"/>
-                  <w:sz w:val="24"/>
-                  <w:szCs w:val="24"/>
-                </w:rPr>
-                <m:t>y</m:t>
-              </m:r>
-            </m:e>
-            <m:sub>
-              <m:r>
-                <w:rPr>
-                  <w:rFonts w:ascii="Cambria Math" w:eastAsia="Times New Roman" w:hAnsi="Cambria Math" w:cs="Times New Roman"/>
-                  <w:sz w:val="24"/>
-                  <w:szCs w:val="24"/>
-                </w:rPr>
-                <m:t>1</m:t>
-              </m:r>
-            </m:sub>
-          </m:sSub>
-          <m:r>
-            <w:rPr>
-              <w:rFonts w:ascii="Cambria Math" w:eastAsia="Times New Roman" w:hAnsi="Cambria Math" w:cs="Times New Roman"/>
-              <w:sz w:val="24"/>
-              <w:szCs w:val="24"/>
-            </w:rPr>
-            <m:t>+η</m:t>
-          </m:r>
-          <m:sSub>
-            <m:sSubPr>
-              <m:ctrlPr>
-                <w:rPr>
-                  <w:rFonts w:ascii="Cambria Math" w:eastAsia="Times New Roman" w:hAnsi="Cambria Math" w:cs="Times New Roman"/>
-                  <w:i/>
-                  <w:sz w:val="24"/>
-                  <w:szCs w:val="24"/>
-                </w:rPr>
-              </m:ctrlPr>
-            </m:sSubPr>
-            <m:e>
-              <m:r>
-                <w:rPr>
-                  <w:rFonts w:ascii="Cambria Math" w:eastAsia="Times New Roman" w:hAnsi="Cambria Math" w:cs="Times New Roman"/>
-                  <w:sz w:val="24"/>
-                  <w:szCs w:val="24"/>
-                </w:rPr>
-                <m:t>y</m:t>
-              </m:r>
-            </m:e>
-            <m:sub>
-              <m:r>
-                <w:rPr>
-                  <w:rFonts w:ascii="Cambria Math" w:eastAsia="Times New Roman" w:hAnsi="Cambria Math" w:cs="Times New Roman"/>
-                  <w:sz w:val="24"/>
-                  <w:szCs w:val="24"/>
-                </w:rPr>
-                <m:t>2</m:t>
-              </m:r>
-            </m:sub>
-          </m:sSub>
-          <m:r>
-            <w:rPr>
-              <w:rFonts w:ascii="Cambria Math" w:eastAsia="Times New Roman" w:hAnsi="Cambria Math" w:cs="Times New Roman"/>
-              <w:sz w:val="24"/>
-              <w:szCs w:val="24"/>
-            </w:rPr>
-            <m:t>+</m:t>
-          </m:r>
-          <m:d>
-            <m:dPr>
-              <m:ctrlPr>
-                <w:rPr>
-                  <w:rFonts w:ascii="Cambria Math" w:eastAsia="Times New Roman" w:hAnsi="Cambria Math" w:cs="Times New Roman"/>
-                  <w:i/>
-                  <w:sz w:val="24"/>
-                  <w:szCs w:val="24"/>
-                </w:rPr>
-              </m:ctrlPr>
-            </m:dPr>
-            <m:e>
-              <m:r>
-                <w:rPr>
-                  <w:rFonts w:ascii="Cambria Math" w:eastAsia="Times New Roman" w:hAnsi="Cambria Math" w:cs="Times New Roman"/>
-                  <w:sz w:val="24"/>
-                  <w:szCs w:val="24"/>
-                </w:rPr>
-                <m:t>1- ξ-η</m:t>
-              </m:r>
-            </m:e>
-          </m:d>
-          <m:sSub>
-            <m:sSubPr>
-              <m:ctrlPr>
-                <w:rPr>
-                  <w:rFonts w:ascii="Cambria Math" w:eastAsia="Times New Roman" w:hAnsi="Cambria Math" w:cs="Times New Roman"/>
-                  <w:i/>
-                  <w:sz w:val="24"/>
-                  <w:szCs w:val="24"/>
-                </w:rPr>
-              </m:ctrlPr>
-            </m:sSubPr>
-            <m:e>
-              <m:r>
-                <w:rPr>
-                  <w:rFonts w:ascii="Cambria Math" w:eastAsia="Times New Roman" w:hAnsi="Cambria Math" w:cs="Times New Roman"/>
-                  <w:sz w:val="24"/>
-                  <w:szCs w:val="24"/>
-                </w:rPr>
-                <m:t>y</m:t>
               </m:r>
             </m:e>
             <m:sub>
@@ -14025,20 +16762,78 @@
     <w:p>
       <w:pPr>
         <w:rPr>
-          <w:rFonts w:ascii="Calibri" w:eastAsia="Times New Roman" w:hAnsi="Calibri" w:cs="Times New Roman"/>
+          <w:rFonts w:ascii="Calibri" w:eastAsia="Times New Roman" w:hAnsi="Calibri" w:cs="Calibri"/>
+          <w:sz w:val="24"/>
+          <w:szCs w:val="24"/>
+        </w:rPr>
+      </w:pPr>
+    </w:p>
+    <w:p>
+      <w:pPr>
+        <w:rPr>
+          <w:rFonts w:ascii="Calibri" w:eastAsia="Times New Roman" w:hAnsi="Calibri" w:cs="Calibri"/>
+          <w:sz w:val="24"/>
+          <w:szCs w:val="24"/>
+        </w:rPr>
+      </w:pPr>
+      <w:r>
+        <w:rPr>
+          <w:rFonts w:ascii="Calibri" w:eastAsia="Times New Roman" w:hAnsi="Calibri" w:cs="Calibri"/>
+          <w:sz w:val="24"/>
+          <w:szCs w:val="24"/>
+        </w:rPr>
+        <w:t>Differentiating w.r.t element co-ordinates</w:t>
+      </w:r>
+    </w:p>
+    <w:p>
+      <w:pPr>
+        <w:rPr>
+          <w:rFonts w:ascii="Calibri" w:eastAsia="Times New Roman" w:hAnsi="Calibri" w:cs="Calibri"/>
           <w:sz w:val="24"/>
           <w:szCs w:val="24"/>
         </w:rPr>
       </w:pPr>
       <m:oMathPara>
         <m:oMath>
+          <m:f>
+            <m:fPr>
+              <m:ctrlPr>
+                <w:rPr>
+                  <w:rFonts w:ascii="Cambria Math" w:eastAsia="Times New Roman" w:hAnsi="Cambria Math" w:cs="Times New Roman"/>
+                  <w:i/>
+                  <w:sz w:val="24"/>
+                  <w:szCs w:val="24"/>
+                </w:rPr>
+              </m:ctrlPr>
+            </m:fPr>
+            <m:num>
+              <m:r>
+                <w:rPr>
+                  <w:rFonts w:ascii="Cambria Math" w:eastAsia="Times New Roman" w:hAnsi="Cambria Math" w:cs="Times New Roman"/>
+                  <w:sz w:val="24"/>
+                  <w:szCs w:val="24"/>
+                </w:rPr>
+                <m:t>∂x</m:t>
+              </m:r>
+            </m:num>
+            <m:den>
+              <m:r>
+                <w:rPr>
+                  <w:rFonts w:ascii="Cambria Math" w:eastAsia="Times New Roman" w:hAnsi="Cambria Math" w:cs="Times New Roman"/>
+                  <w:sz w:val="24"/>
+                  <w:szCs w:val="24"/>
+                </w:rPr>
+                <m:t>∂ξ</m:t>
+              </m:r>
+            </m:den>
+          </m:f>
           <m:r>
             <w:rPr>
               <w:rFonts w:ascii="Cambria Math" w:eastAsia="Times New Roman" w:hAnsi="Cambria Math" w:cs="Times New Roman"/>
               <w:sz w:val="24"/>
               <w:szCs w:val="24"/>
             </w:rPr>
-            <m:t>y=(</m:t>
+            <m:t>=</m:t>
           </m:r>
           <m:sSub>
             <m:sSubPr>
@@ -14058,7 +16853,7 @@
                   <w:sz w:val="24"/>
                   <w:szCs w:val="24"/>
                 </w:rPr>
-                <m:t>y</m:t>
+                <m:t>x</m:t>
               </m:r>
             </m:e>
             <m:sub>
@@ -14098,7 +16893,7 @@
                   <w:sz w:val="24"/>
                   <w:szCs w:val="24"/>
                 </w:rPr>
-                <m:t>y</m:t>
+                <m:t>x</m:t>
               </m:r>
             </m:e>
             <m:sub>
@@ -14112,13 +16907,58 @@
               </m:r>
             </m:sub>
           </m:sSub>
+        </m:oMath>
+      </m:oMathPara>
+    </w:p>
+    <w:p>
+      <w:pPr>
+        <w:rPr>
+          <w:rFonts w:ascii="Calibri" w:eastAsia="Times New Roman" w:hAnsi="Calibri" w:cs="Calibri"/>
+          <w:sz w:val="24"/>
+          <w:szCs w:val="24"/>
+        </w:rPr>
+      </w:pPr>
+      <m:oMathPara>
+        <m:oMath>
+          <m:f>
+            <m:fPr>
+              <m:ctrlPr>
+                <w:rPr>
+                  <w:rFonts w:ascii="Cambria Math" w:eastAsia="Times New Roman" w:hAnsi="Cambria Math" w:cs="Times New Roman"/>
+                  <w:i/>
+                  <w:sz w:val="24"/>
+                  <w:szCs w:val="24"/>
+                </w:rPr>
+              </m:ctrlPr>
+            </m:fPr>
+            <m:num>
+              <m:r>
+                <w:rPr>
+                  <w:rFonts w:ascii="Cambria Math" w:eastAsia="Times New Roman" w:hAnsi="Cambria Math" w:cs="Times New Roman"/>
+                  <w:sz w:val="24"/>
+                  <w:szCs w:val="24"/>
+                </w:rPr>
+                <m:t>∂x</m:t>
+              </m:r>
+            </m:num>
+            <m:den>
+              <m:r>
+                <w:rPr>
+                  <w:rFonts w:ascii="Cambria Math" w:eastAsia="Times New Roman" w:hAnsi="Cambria Math" w:cs="Times New Roman"/>
+                  <w:sz w:val="24"/>
+                  <w:szCs w:val="24"/>
+                </w:rPr>
+                <m:t>∂η</m:t>
+              </m:r>
+            </m:den>
+          </m:f>
           <m:r>
             <w:rPr>
               <w:rFonts w:ascii="Cambria Math" w:eastAsia="Times New Roman" w:hAnsi="Cambria Math" w:cs="Times New Roman"/>
               <w:sz w:val="24"/>
               <w:szCs w:val="24"/>
             </w:rPr>
-            <m:t>)ξ+(</m:t>
+            <m:t>=</m:t>
           </m:r>
           <m:sSub>
             <m:sSubPr>
@@ -14138,7 +16978,7 @@
                   <w:sz w:val="24"/>
                   <w:szCs w:val="24"/>
                 </w:rPr>
-                <m:t>y</m:t>
+                <m:t>x</m:t>
               </m:r>
             </m:e>
             <m:sub>
@@ -14178,47 +17018,7 @@
                   <w:sz w:val="24"/>
                   <w:szCs w:val="24"/>
                 </w:rPr>
-                <m:t>y</m:t>
-              </m:r>
-            </m:e>
-            <m:sub>
-              <m:r>
-                <w:rPr>
-                  <w:rFonts w:ascii="Cambria Math" w:eastAsia="Times New Roman" w:hAnsi="Cambria Math" w:cs="Times New Roman"/>
-                  <w:sz w:val="24"/>
-                  <w:szCs w:val="24"/>
-                </w:rPr>
-                <m:t>3</m:t>
-              </m:r>
-            </m:sub>
-          </m:sSub>
-          <m:r>
-            <w:rPr>
-              <w:rFonts w:ascii="Cambria Math" w:eastAsia="Times New Roman" w:hAnsi="Cambria Math" w:cs="Times New Roman"/>
-              <w:sz w:val="24"/>
-              <w:szCs w:val="24"/>
-            </w:rPr>
-            <m:t>)η+</m:t>
-          </m:r>
-          <m:sSub>
-            <m:sSubPr>
-              <m:ctrlPr>
-                <w:rPr>
-                  <w:rFonts w:ascii="Cambria Math" w:eastAsia="Times New Roman" w:hAnsi="Cambria Math" w:cs="Times New Roman"/>
-                  <w:i/>
-                  <w:sz w:val="24"/>
-                  <w:szCs w:val="24"/>
-                </w:rPr>
-              </m:ctrlPr>
-            </m:sSubPr>
-            <m:e>
-              <m:r>
-                <w:rPr>
-                  <w:rFonts w:ascii="Cambria Math" w:eastAsia="Times New Roman" w:hAnsi="Cambria Math" w:cs="Times New Roman"/>
-                  <w:sz w:val="24"/>
-                  <w:szCs w:val="24"/>
-                </w:rPr>
-                <m:t>y</m:t>
+                <m:t>x</m:t>
               </m:r>
             </m:e>
             <m:sub>
@@ -14234,550 +17034,6 @@
           </m:sSub>
         </m:oMath>
       </m:oMathPara>
-    </w:p>
-    <w:p>
-      <w:pPr>
-        <w:rPr>
-          <w:rFonts w:ascii="Calibri" w:eastAsia="Times New Roman" w:hAnsi="Calibri" w:cs="Calibri"/>
-          <w:sz w:val="24"/>
-          <w:szCs w:val="24"/>
-        </w:rPr>
-      </w:pPr>
-    </w:p>
-    <w:p>
-      <w:pPr>
-        <w:rPr>
-          <w:rFonts w:ascii="Calibri" w:eastAsia="Times New Roman" w:hAnsi="Calibri" w:cs="Calibri"/>
-          <w:sz w:val="24"/>
-          <w:szCs w:val="24"/>
-        </w:rPr>
-      </w:pPr>
-      <w:r>
-        <w:rPr>
-          <w:rFonts w:ascii="Calibri" w:eastAsia="Times New Roman" w:hAnsi="Calibri" w:cs="Calibri"/>
-          <w:sz w:val="24"/>
-          <w:szCs w:val="24"/>
-        </w:rPr>
-        <w:t>Differentiating w.r.t element co-ordinates</w:t>
-      </w:r>
-    </w:p>
-    <w:p>
-      <w:pPr>
-        <w:rPr>
-          <w:rFonts w:ascii="Calibri" w:eastAsia="Times New Roman" w:hAnsi="Calibri" w:cs="Calibri"/>
-          <w:sz w:val="24"/>
-          <w:szCs w:val="24"/>
-        </w:rPr>
-      </w:pPr>
-      <m:oMathPara>
-        <m:oMath>
-          <m:f>
-            <m:fPr>
-              <m:ctrlPr>
-                <w:rPr>
-                  <w:rFonts w:ascii="Cambria Math" w:eastAsia="Times New Roman" w:hAnsi="Cambria Math" w:cs="Times New Roman"/>
-                  <w:i/>
-                  <w:sz w:val="24"/>
-                  <w:szCs w:val="24"/>
-                </w:rPr>
-              </m:ctrlPr>
-            </m:fPr>
-            <m:num>
-              <m:r>
-                <w:rPr>
-                  <w:rFonts w:ascii="Cambria Math" w:eastAsia="Times New Roman" w:hAnsi="Cambria Math" w:cs="Times New Roman"/>
-                  <w:sz w:val="24"/>
-                  <w:szCs w:val="24"/>
-                </w:rPr>
-                <m:t>∂x</m:t>
-              </m:r>
-            </m:num>
-            <m:den>
-              <m:r>
-                <w:rPr>
-                  <w:rFonts w:ascii="Cambria Math" w:eastAsia="Times New Roman" w:hAnsi="Cambria Math" w:cs="Times New Roman"/>
-                  <w:sz w:val="24"/>
-                  <w:szCs w:val="24"/>
-                </w:rPr>
-                <m:t>∂ξ</m:t>
-              </m:r>
-            </m:den>
-          </m:f>
-          <m:r>
-            <w:rPr>
-              <w:rFonts w:ascii="Cambria Math" w:eastAsia="Times New Roman" w:hAnsi="Cambria Math" w:cs="Times New Roman"/>
-              <w:sz w:val="24"/>
-              <w:szCs w:val="24"/>
-            </w:rPr>
-            <m:t>=</m:t>
-          </m:r>
-          <m:sSub>
-            <m:sSubPr>
-              <m:ctrlPr>
-                <w:rPr>
-                  <w:rFonts w:ascii="Cambria Math" w:eastAsia="Times New Roman" w:hAnsi="Cambria Math" w:cs="Times New Roman"/>
-                  <w:i/>
-                  <w:sz w:val="24"/>
-                  <w:szCs w:val="24"/>
-                </w:rPr>
-              </m:ctrlPr>
-            </m:sSubPr>
-            <m:e>
-              <m:r>
-                <w:rPr>
-                  <w:rFonts w:ascii="Cambria Math" w:eastAsia="Times New Roman" w:hAnsi="Cambria Math" w:cs="Times New Roman"/>
-                  <w:sz w:val="24"/>
-                  <w:szCs w:val="24"/>
-                </w:rPr>
-                <m:t>x</m:t>
-              </m:r>
-            </m:e>
-            <m:sub>
-              <m:r>
-                <w:rPr>
-                  <w:rFonts w:ascii="Cambria Math" w:eastAsia="Times New Roman" w:hAnsi="Cambria Math" w:cs="Times New Roman"/>
-                  <w:sz w:val="24"/>
-                  <w:szCs w:val="24"/>
-                </w:rPr>
-                <m:t>1</m:t>
-              </m:r>
-            </m:sub>
-          </m:sSub>
-          <m:r>
-            <w:rPr>
-              <w:rFonts w:ascii="Cambria Math" w:eastAsia="Times New Roman" w:hAnsi="Cambria Math" w:cs="Times New Roman"/>
-              <w:sz w:val="24"/>
-              <w:szCs w:val="24"/>
-            </w:rPr>
-            <m:t>-</m:t>
-          </m:r>
-          <m:sSub>
-            <m:sSubPr>
-              <m:ctrlPr>
-                <w:rPr>
-                  <w:rFonts w:ascii="Cambria Math" w:eastAsia="Times New Roman" w:hAnsi="Cambria Math" w:cs="Times New Roman"/>
-                  <w:i/>
-                  <w:sz w:val="24"/>
-                  <w:szCs w:val="24"/>
-                </w:rPr>
-              </m:ctrlPr>
-            </m:sSubPr>
-            <m:e>
-              <m:r>
-                <w:rPr>
-                  <w:rFonts w:ascii="Cambria Math" w:eastAsia="Times New Roman" w:hAnsi="Cambria Math" w:cs="Times New Roman"/>
-                  <w:sz w:val="24"/>
-                  <w:szCs w:val="24"/>
-                </w:rPr>
-                <m:t>x</m:t>
-              </m:r>
-            </m:e>
-            <m:sub>
-              <m:r>
-                <w:rPr>
-                  <w:rFonts w:ascii="Cambria Math" w:eastAsia="Times New Roman" w:hAnsi="Cambria Math" w:cs="Times New Roman"/>
-                  <w:sz w:val="24"/>
-                  <w:szCs w:val="24"/>
-                </w:rPr>
-                <m:t>3</m:t>
-              </m:r>
-            </m:sub>
-          </m:sSub>
-        </m:oMath>
-      </m:oMathPara>
-    </w:p>
-    <w:p>
-      <w:pPr>
-        <w:rPr>
-          <w:rFonts w:ascii="Calibri" w:eastAsia="Times New Roman" w:hAnsi="Calibri" w:cs="Calibri"/>
-          <w:sz w:val="24"/>
-          <w:szCs w:val="24"/>
-        </w:rPr>
-      </w:pPr>
-      <m:oMathPara>
-        <m:oMath>
-          <m:f>
-            <m:fPr>
-              <m:ctrlPr>
-                <w:rPr>
-                  <w:rFonts w:ascii="Cambria Math" w:eastAsia="Times New Roman" w:hAnsi="Cambria Math" w:cs="Times New Roman"/>
-                  <w:i/>
-                  <w:sz w:val="24"/>
-                  <w:szCs w:val="24"/>
-                </w:rPr>
-              </m:ctrlPr>
-            </m:fPr>
-            <m:num>
-              <m:r>
-                <w:rPr>
-                  <w:rFonts w:ascii="Cambria Math" w:eastAsia="Times New Roman" w:hAnsi="Cambria Math" w:cs="Times New Roman"/>
-                  <w:sz w:val="24"/>
-                  <w:szCs w:val="24"/>
-                </w:rPr>
-                <m:t>∂x</m:t>
-              </m:r>
-            </m:num>
-            <m:den>
-              <m:r>
-                <w:rPr>
-                  <w:rFonts w:ascii="Cambria Math" w:eastAsia="Times New Roman" w:hAnsi="Cambria Math" w:cs="Times New Roman"/>
-                  <w:sz w:val="24"/>
-                  <w:szCs w:val="24"/>
-                </w:rPr>
-                <m:t>∂η</m:t>
-              </m:r>
-            </m:den>
-          </m:f>
-          <m:r>
-            <w:rPr>
-              <w:rFonts w:ascii="Cambria Math" w:eastAsia="Times New Roman" w:hAnsi="Cambria Math" w:cs="Times New Roman"/>
-              <w:sz w:val="24"/>
-              <w:szCs w:val="24"/>
-            </w:rPr>
-            <m:t>=</m:t>
-          </m:r>
-          <m:sSub>
-            <m:sSubPr>
-              <m:ctrlPr>
-                <w:rPr>
-                  <w:rFonts w:ascii="Cambria Math" w:eastAsia="Times New Roman" w:hAnsi="Cambria Math" w:cs="Times New Roman"/>
-                  <w:i/>
-                  <w:sz w:val="24"/>
-                  <w:szCs w:val="24"/>
-                </w:rPr>
-              </m:ctrlPr>
-            </m:sSubPr>
-            <m:e>
-              <m:r>
-                <w:rPr>
-                  <w:rFonts w:ascii="Cambria Math" w:eastAsia="Times New Roman" w:hAnsi="Cambria Math" w:cs="Times New Roman"/>
-                  <w:sz w:val="24"/>
-                  <w:szCs w:val="24"/>
-                </w:rPr>
-                <m:t>x</m:t>
-              </m:r>
-            </m:e>
-            <m:sub>
-              <m:r>
-                <w:rPr>
-                  <w:rFonts w:ascii="Cambria Math" w:eastAsia="Times New Roman" w:hAnsi="Cambria Math" w:cs="Times New Roman"/>
-                  <w:sz w:val="24"/>
-                  <w:szCs w:val="24"/>
-                </w:rPr>
-                <m:t>2</m:t>
-              </m:r>
-            </m:sub>
-          </m:sSub>
-          <m:r>
-            <w:rPr>
-              <w:rFonts w:ascii="Cambria Math" w:eastAsia="Times New Roman" w:hAnsi="Cambria Math" w:cs="Times New Roman"/>
-              <w:sz w:val="24"/>
-              <w:szCs w:val="24"/>
-            </w:rPr>
-            <m:t>-</m:t>
-          </m:r>
-          <m:sSub>
-            <m:sSubPr>
-              <m:ctrlPr>
-                <w:rPr>
-                  <w:rFonts w:ascii="Cambria Math" w:eastAsia="Times New Roman" w:hAnsi="Cambria Math" w:cs="Times New Roman"/>
-                  <w:i/>
-                  <w:sz w:val="24"/>
-                  <w:szCs w:val="24"/>
-                </w:rPr>
-              </m:ctrlPr>
-            </m:sSubPr>
-            <m:e>
-              <m:r>
-                <w:rPr>
-                  <w:rFonts w:ascii="Cambria Math" w:eastAsia="Times New Roman" w:hAnsi="Cambria Math" w:cs="Times New Roman"/>
-                  <w:sz w:val="24"/>
-                  <w:szCs w:val="24"/>
-                </w:rPr>
-                <m:t>x</m:t>
-              </m:r>
-            </m:e>
-            <m:sub>
-              <m:r>
-                <w:rPr>
-                  <w:rFonts w:ascii="Cambria Math" w:eastAsia="Times New Roman" w:hAnsi="Cambria Math" w:cs="Times New Roman"/>
-                  <w:sz w:val="24"/>
-                  <w:szCs w:val="24"/>
-                </w:rPr>
-                <m:t>3</m:t>
-              </m:r>
-            </m:sub>
-          </m:sSub>
-        </m:oMath>
-      </m:oMathPara>
-    </w:p>
-    <w:p>
-      <w:pPr>
-        <w:rPr>
-          <w:rFonts w:ascii="Calibri" w:eastAsia="Times New Roman" w:hAnsi="Calibri" w:cs="Calibri"/>
-          <w:sz w:val="24"/>
-          <w:szCs w:val="24"/>
-        </w:rPr>
-      </w:pPr>
-    </w:p>
-    <w:p>
-      <w:pPr>
-        <w:rPr>
-          <w:rFonts w:ascii="Calibri" w:eastAsia="Times New Roman" w:hAnsi="Calibri" w:cs="Calibri"/>
-          <w:sz w:val="24"/>
-          <w:szCs w:val="24"/>
-        </w:rPr>
-      </w:pPr>
-      <m:oMathPara>
-        <m:oMath>
-          <m:f>
-            <m:fPr>
-              <m:ctrlPr>
-                <w:rPr>
-                  <w:rFonts w:ascii="Cambria Math" w:eastAsia="Times New Roman" w:hAnsi="Cambria Math" w:cs="Times New Roman"/>
-                  <w:i/>
-                  <w:sz w:val="24"/>
-                  <w:szCs w:val="24"/>
-                </w:rPr>
-              </m:ctrlPr>
-            </m:fPr>
-            <m:num>
-              <m:r>
-                <w:rPr>
-                  <w:rFonts w:ascii="Cambria Math" w:eastAsia="Times New Roman" w:hAnsi="Cambria Math" w:cs="Times New Roman"/>
-                  <w:sz w:val="24"/>
-                  <w:szCs w:val="24"/>
-                </w:rPr>
-                <m:t>∂y</m:t>
-              </m:r>
-            </m:num>
-            <m:den>
-              <m:r>
-                <w:rPr>
-                  <w:rFonts w:ascii="Cambria Math" w:eastAsia="Times New Roman" w:hAnsi="Cambria Math" w:cs="Times New Roman"/>
-                  <w:sz w:val="24"/>
-                  <w:szCs w:val="24"/>
-                </w:rPr>
-                <m:t>∂ξ</m:t>
-              </m:r>
-            </m:den>
-          </m:f>
-          <m:r>
-            <w:rPr>
-              <w:rFonts w:ascii="Cambria Math" w:eastAsia="Times New Roman" w:hAnsi="Cambria Math" w:cs="Times New Roman"/>
-              <w:sz w:val="24"/>
-              <w:szCs w:val="24"/>
-            </w:rPr>
-            <m:t>=</m:t>
-          </m:r>
-          <m:sSub>
-            <m:sSubPr>
-              <m:ctrlPr>
-                <w:rPr>
-                  <w:rFonts w:ascii="Cambria Math" w:eastAsia="Times New Roman" w:hAnsi="Cambria Math" w:cs="Times New Roman"/>
-                  <w:i/>
-                  <w:sz w:val="24"/>
-                  <w:szCs w:val="24"/>
-                </w:rPr>
-              </m:ctrlPr>
-            </m:sSubPr>
-            <m:e>
-              <m:r>
-                <w:rPr>
-                  <w:rFonts w:ascii="Cambria Math" w:eastAsia="Times New Roman" w:hAnsi="Cambria Math" w:cs="Times New Roman"/>
-                  <w:sz w:val="24"/>
-                  <w:szCs w:val="24"/>
-                </w:rPr>
-                <m:t>y</m:t>
-              </m:r>
-            </m:e>
-            <m:sub>
-              <m:r>
-                <w:rPr>
-                  <w:rFonts w:ascii="Cambria Math" w:eastAsia="Times New Roman" w:hAnsi="Cambria Math" w:cs="Times New Roman"/>
-                  <w:sz w:val="24"/>
-                  <w:szCs w:val="24"/>
-                </w:rPr>
-                <m:t>1</m:t>
-              </m:r>
-            </m:sub>
-          </m:sSub>
-          <m:r>
-            <w:rPr>
-              <w:rFonts w:ascii="Cambria Math" w:eastAsia="Times New Roman" w:hAnsi="Cambria Math" w:cs="Times New Roman"/>
-              <w:sz w:val="24"/>
-              <w:szCs w:val="24"/>
-            </w:rPr>
-            <m:t>-</m:t>
-          </m:r>
-          <m:sSub>
-            <m:sSubPr>
-              <m:ctrlPr>
-                <w:rPr>
-                  <w:rFonts w:ascii="Cambria Math" w:eastAsia="Times New Roman" w:hAnsi="Cambria Math" w:cs="Times New Roman"/>
-                  <w:i/>
-                  <w:sz w:val="24"/>
-                  <w:szCs w:val="24"/>
-                </w:rPr>
-              </m:ctrlPr>
-            </m:sSubPr>
-            <m:e>
-              <m:r>
-                <w:rPr>
-                  <w:rFonts w:ascii="Cambria Math" w:eastAsia="Times New Roman" w:hAnsi="Cambria Math" w:cs="Times New Roman"/>
-                  <w:sz w:val="24"/>
-                  <w:szCs w:val="24"/>
-                </w:rPr>
-                <m:t>y</m:t>
-              </m:r>
-            </m:e>
-            <m:sub>
-              <m:r>
-                <w:rPr>
-                  <w:rFonts w:ascii="Cambria Math" w:eastAsia="Times New Roman" w:hAnsi="Cambria Math" w:cs="Times New Roman"/>
-                  <w:sz w:val="24"/>
-                  <w:szCs w:val="24"/>
-                </w:rPr>
-                <m:t>3</m:t>
-              </m:r>
-            </m:sub>
-          </m:sSub>
-        </m:oMath>
-      </m:oMathPara>
-    </w:p>
-    <w:p>
-      <w:pPr>
-        <w:rPr>
-          <w:rFonts w:ascii="Calibri" w:eastAsia="Times New Roman" w:hAnsi="Calibri" w:cs="Calibri"/>
-          <w:sz w:val="24"/>
-          <w:szCs w:val="24"/>
-        </w:rPr>
-      </w:pPr>
-      <m:oMathPara>
-        <m:oMath>
-          <m:f>
-            <m:fPr>
-              <m:ctrlPr>
-                <w:rPr>
-                  <w:rFonts w:ascii="Cambria Math" w:eastAsia="Times New Roman" w:hAnsi="Cambria Math" w:cs="Times New Roman"/>
-                  <w:i/>
-                  <w:sz w:val="24"/>
-                  <w:szCs w:val="24"/>
-                </w:rPr>
-              </m:ctrlPr>
-            </m:fPr>
-            <m:num>
-              <m:r>
-                <w:rPr>
-                  <w:rFonts w:ascii="Cambria Math" w:eastAsia="Times New Roman" w:hAnsi="Cambria Math" w:cs="Times New Roman"/>
-                  <w:sz w:val="24"/>
-                  <w:szCs w:val="24"/>
-                </w:rPr>
-                <m:t>∂y</m:t>
-              </m:r>
-            </m:num>
-            <m:den>
-              <m:r>
-                <w:rPr>
-                  <w:rFonts w:ascii="Cambria Math" w:eastAsia="Times New Roman" w:hAnsi="Cambria Math" w:cs="Times New Roman"/>
-                  <w:sz w:val="24"/>
-                  <w:szCs w:val="24"/>
-                </w:rPr>
-                <m:t>∂η</m:t>
-              </m:r>
-            </m:den>
-          </m:f>
-          <m:r>
-            <w:rPr>
-              <w:rFonts w:ascii="Cambria Math" w:eastAsia="Times New Roman" w:hAnsi="Cambria Math" w:cs="Times New Roman"/>
-              <w:sz w:val="24"/>
-              <w:szCs w:val="24"/>
-            </w:rPr>
-            <m:t>=</m:t>
-          </m:r>
-          <m:sSub>
-            <m:sSubPr>
-              <m:ctrlPr>
-                <w:rPr>
-                  <w:rFonts w:ascii="Cambria Math" w:eastAsia="Times New Roman" w:hAnsi="Cambria Math" w:cs="Times New Roman"/>
-                  <w:i/>
-                  <w:sz w:val="24"/>
-                  <w:szCs w:val="24"/>
-                </w:rPr>
-              </m:ctrlPr>
-            </m:sSubPr>
-            <m:e>
-              <m:r>
-                <w:rPr>
-                  <w:rFonts w:ascii="Cambria Math" w:eastAsia="Times New Roman" w:hAnsi="Cambria Math" w:cs="Times New Roman"/>
-                  <w:sz w:val="24"/>
-                  <w:szCs w:val="24"/>
-                </w:rPr>
-                <m:t>y</m:t>
-              </m:r>
-            </m:e>
-            <m:sub>
-              <m:r>
-                <w:rPr>
-                  <w:rFonts w:ascii="Cambria Math" w:eastAsia="Times New Roman" w:hAnsi="Cambria Math" w:cs="Times New Roman"/>
-                  <w:sz w:val="24"/>
-                  <w:szCs w:val="24"/>
-                </w:rPr>
-                <m:t>2</m:t>
-              </m:r>
-            </m:sub>
-          </m:sSub>
-          <m:r>
-            <w:rPr>
-              <w:rFonts w:ascii="Cambria Math" w:eastAsia="Times New Roman" w:hAnsi="Cambria Math" w:cs="Times New Roman"/>
-              <w:sz w:val="24"/>
-              <w:szCs w:val="24"/>
-            </w:rPr>
-            <m:t>-</m:t>
-          </m:r>
-          <m:sSub>
-            <m:sSubPr>
-              <m:ctrlPr>
-                <w:rPr>
-                  <w:rFonts w:ascii="Cambria Math" w:eastAsia="Times New Roman" w:hAnsi="Cambria Math" w:cs="Times New Roman"/>
-                  <w:i/>
-                  <w:sz w:val="24"/>
-                  <w:szCs w:val="24"/>
-                </w:rPr>
-              </m:ctrlPr>
-            </m:sSubPr>
-            <m:e>
-              <m:r>
-                <w:rPr>
-                  <w:rFonts w:ascii="Cambria Math" w:eastAsia="Times New Roman" w:hAnsi="Cambria Math" w:cs="Times New Roman"/>
-                  <w:sz w:val="24"/>
-                  <w:szCs w:val="24"/>
-                </w:rPr>
-                <m:t>y</m:t>
-              </m:r>
-            </m:e>
-            <m:sub>
-              <m:r>
-                <w:rPr>
-                  <w:rFonts w:ascii="Cambria Math" w:eastAsia="Times New Roman" w:hAnsi="Cambria Math" w:cs="Times New Roman"/>
-                  <w:sz w:val="24"/>
-                  <w:szCs w:val="24"/>
-                </w:rPr>
-                <m:t>3</m:t>
-              </m:r>
-            </m:sub>
-          </m:sSub>
-        </m:oMath>
-      </m:oMathPara>
-    </w:p>
-    <w:p>
-      <w:pPr>
-        <w:rPr>
-          <w:rFonts w:ascii="Calibri" w:eastAsia="Times New Roman" w:hAnsi="Calibri" w:cs="Calibri"/>
-          <w:sz w:val="24"/>
-          <w:szCs w:val="24"/>
-        </w:rPr>
-      </w:pPr>
     </w:p>
     <w:p>
       <w:pPr>
@@ -15683,8 +17939,6 @@
       <w:pPr>
         <w:rPr>
           <w:rFonts w:eastAsiaTheme="minorEastAsia"/>
-          <w:sz w:val="24"/>
-          <w:szCs w:val="24"/>
         </w:rPr>
       </w:pPr>
       <m:oMathPara>
@@ -15707,7 +17961,7 @@
                   <w:sz w:val="24"/>
                   <w:szCs w:val="24"/>
                 </w:rPr>
-                <m:t>∂v</m:t>
+                <m:t>∂u</m:t>
               </m:r>
             </m:num>
             <m:den>
@@ -15729,8 +17983,8 @@
             </w:rPr>
             <m:t>=</m:t>
           </m:r>
-          <m:sSub>
-            <m:sSubPr>
+          <m:f>
+            <m:fPr>
               <m:ctrlPr>
                 <w:rPr>
                   <w:rFonts w:ascii="Cambria Math" w:eastAsia="Times New Roman" w:hAnsi="Cambria Math" w:cs="Times New Roman"/>
@@ -15739,38 +17993,30 @@
                   <w:szCs w:val="24"/>
                 </w:rPr>
               </m:ctrlPr>
-            </m:sSubPr>
-            <m:e>
+            </m:fPr>
+            <m:num>
               <m:r>
                 <w:rPr>
                   <w:rFonts w:ascii="Cambria Math" w:eastAsia="Times New Roman" w:hAnsi="Cambria Math" w:cs="Times New Roman"/>
                   <w:sz w:val="24"/>
                   <w:szCs w:val="24"/>
                 </w:rPr>
-                <m:t>v</m:t>
-              </m:r>
-            </m:e>
-            <m:sub>
+                <m:t>∂u</m:t>
+              </m:r>
+            </m:num>
+            <m:den>
               <m:r>
                 <w:rPr>
                   <w:rFonts w:ascii="Cambria Math" w:eastAsia="Times New Roman" w:hAnsi="Cambria Math" w:cs="Times New Roman"/>
                   <w:sz w:val="24"/>
                   <w:szCs w:val="24"/>
                 </w:rPr>
-                <m:t>1</m:t>
-              </m:r>
-            </m:sub>
-          </m:sSub>
-          <m:r>
-            <w:rPr>
-              <w:rFonts w:ascii="Cambria Math" w:eastAsia="Times New Roman" w:hAnsi="Cambria Math" w:cs="Times New Roman"/>
-              <w:sz w:val="24"/>
-              <w:szCs w:val="24"/>
-            </w:rPr>
-            <m:t>-</m:t>
-          </m:r>
-          <m:sSub>
-            <m:sSubPr>
+                <m:t>∂x</m:t>
+              </m:r>
+            </m:den>
+          </m:f>
+          <m:f>
+            <m:fPr>
               <m:ctrlPr>
                 <w:rPr>
                   <w:rFonts w:ascii="Cambria Math" w:eastAsia="Times New Roman" w:hAnsi="Cambria Math" w:cs="Times New Roman"/>
@@ -15779,68 +18025,25 @@
                   <w:szCs w:val="24"/>
                 </w:rPr>
               </m:ctrlPr>
-            </m:sSubPr>
-            <m:e>
+            </m:fPr>
+            <m:num>
               <m:r>
                 <w:rPr>
                   <w:rFonts w:ascii="Cambria Math" w:eastAsia="Times New Roman" w:hAnsi="Cambria Math" w:cs="Times New Roman"/>
                   <w:sz w:val="24"/>
                   <w:szCs w:val="24"/>
                 </w:rPr>
-                <m:t>v</m:t>
-              </m:r>
-            </m:e>
-            <m:sub>
+                <m:t>∂x</m:t>
+              </m:r>
+            </m:num>
+            <m:den>
               <m:r>
                 <w:rPr>
                   <w:rFonts w:ascii="Cambria Math" w:eastAsia="Times New Roman" w:hAnsi="Cambria Math" w:cs="Times New Roman"/>
                   <w:sz w:val="24"/>
                   <w:szCs w:val="24"/>
                 </w:rPr>
-                <m:t>3</m:t>
-              </m:r>
-            </m:sub>
-          </m:sSub>
-        </m:oMath>
-      </m:oMathPara>
-    </w:p>
-    <w:p>
-      <w:pPr>
-        <w:rPr>
-          <w:rFonts w:eastAsiaTheme="minorEastAsia"/>
-        </w:rPr>
-      </w:pPr>
-      <m:oMathPara>
-        <m:oMath>
-          <m:f>
-            <m:fPr>
-              <m:ctrlPr>
-                <w:rPr>
-                  <w:rFonts w:ascii="Cambria Math" w:eastAsia="Times New Roman" w:hAnsi="Cambria Math" w:cs="Times New Roman"/>
-                  <w:i/>
-                  <w:sz w:val="24"/>
-                  <w:szCs w:val="24"/>
-                </w:rPr>
-              </m:ctrlPr>
-            </m:fPr>
-            <m:num>
-              <m:r>
-                <w:rPr>
-                  <w:rFonts w:ascii="Cambria Math" w:eastAsia="Times New Roman" w:hAnsi="Cambria Math" w:cs="Times New Roman"/>
-                  <w:sz w:val="24"/>
-                  <w:szCs w:val="24"/>
-                </w:rPr>
-                <m:t>∂v</m:t>
-              </m:r>
-            </m:num>
-            <m:den>
-              <m:r>
-                <w:rPr>
-                  <w:rFonts w:ascii="Cambria Math" w:eastAsia="Times New Roman" w:hAnsi="Cambria Math" w:cs="Times New Roman"/>
-                  <w:sz w:val="24"/>
-                  <w:szCs w:val="24"/>
-                </w:rPr>
-                <m:t>∂η</m:t>
+                <m:t>∂ξ</m:t>
               </m:r>
             </m:den>
           </m:f>
@@ -15850,10 +18053,10 @@
               <w:sz w:val="24"/>
               <w:szCs w:val="24"/>
             </w:rPr>
-            <m:t>=</m:t>
+            <m:t>+</m:t>
           </m:r>
-          <m:sSub>
-            <m:sSubPr>
+          <m:f>
+            <m:fPr>
               <m:ctrlPr>
                 <w:rPr>
                   <w:rFonts w:ascii="Cambria Math" w:eastAsia="Times New Roman" w:hAnsi="Cambria Math" w:cs="Times New Roman"/>
@@ -15862,38 +18065,30 @@
                   <w:szCs w:val="24"/>
                 </w:rPr>
               </m:ctrlPr>
-            </m:sSubPr>
-            <m:e>
+            </m:fPr>
+            <m:num>
               <m:r>
                 <w:rPr>
                   <w:rFonts w:ascii="Cambria Math" w:eastAsia="Times New Roman" w:hAnsi="Cambria Math" w:cs="Times New Roman"/>
                   <w:sz w:val="24"/>
                   <w:szCs w:val="24"/>
                 </w:rPr>
-                <m:t>v</m:t>
-              </m:r>
-            </m:e>
-            <m:sub>
+                <m:t>∂u</m:t>
+              </m:r>
+            </m:num>
+            <m:den>
               <m:r>
                 <w:rPr>
                   <w:rFonts w:ascii="Cambria Math" w:eastAsia="Times New Roman" w:hAnsi="Cambria Math" w:cs="Times New Roman"/>
                   <w:sz w:val="24"/>
                   <w:szCs w:val="24"/>
                 </w:rPr>
-                <m:t>2</m:t>
-              </m:r>
-            </m:sub>
-          </m:sSub>
-          <m:r>
-            <w:rPr>
-              <w:rFonts w:ascii="Cambria Math" w:eastAsia="Times New Roman" w:hAnsi="Cambria Math" w:cs="Times New Roman"/>
-              <w:sz w:val="24"/>
-              <w:szCs w:val="24"/>
-            </w:rPr>
-            <m:t>-</m:t>
-          </m:r>
-          <m:sSub>
-            <m:sSubPr>
+                <m:t>∂y</m:t>
+              </m:r>
+            </m:den>
+          </m:f>
+          <m:f>
+            <m:fPr>
               <m:ctrlPr>
                 <w:rPr>
                   <w:rFonts w:ascii="Cambria Math" w:eastAsia="Times New Roman" w:hAnsi="Cambria Math" w:cs="Times New Roman"/>
@@ -15902,37 +18097,30 @@
                   <w:szCs w:val="24"/>
                 </w:rPr>
               </m:ctrlPr>
-            </m:sSubPr>
-            <m:e>
+            </m:fPr>
+            <m:num>
               <m:r>
                 <w:rPr>
                   <w:rFonts w:ascii="Cambria Math" w:eastAsia="Times New Roman" w:hAnsi="Cambria Math" w:cs="Times New Roman"/>
                   <w:sz w:val="24"/>
                   <w:szCs w:val="24"/>
                 </w:rPr>
-                <m:t>v</m:t>
-              </m:r>
-            </m:e>
-            <m:sub>
+                <m:t>∂y</m:t>
+              </m:r>
+            </m:num>
+            <m:den>
               <m:r>
                 <w:rPr>
                   <w:rFonts w:ascii="Cambria Math" w:eastAsia="Times New Roman" w:hAnsi="Cambria Math" w:cs="Times New Roman"/>
                   <w:sz w:val="24"/>
                   <w:szCs w:val="24"/>
                 </w:rPr>
-                <m:t>3</m:t>
-              </m:r>
-            </m:sub>
-          </m:sSub>
+                <m:t>∂ξ</m:t>
+              </m:r>
+            </m:den>
+          </m:f>
         </m:oMath>
       </m:oMathPara>
-    </w:p>
-    <w:p>
-      <w:pPr>
-        <w:rPr>
-          <w:rFonts w:eastAsiaTheme="minorEastAsia"/>
-        </w:rPr>
-      </w:pPr>
     </w:p>
     <w:p>
       <w:pPr>
@@ -16879,6 +19067,7 @@
   <w:style w:type="character" w:default="1" w:styleId="DefaultParagraphFont">
     <w:name w:val="Default Paragraph Font"/>
     <w:uiPriority w:val="1"/>
+    <w:semiHidden/>
     <w:unhideWhenUsed/>
   </w:style>
   <w:style w:type="table" w:default="1" w:styleId="TableNormal">

</xml_diff>